<commit_message>
1.A revision of the tutorials in doc/tutotial 2.The verbose flag is added to examples/AxiTwoRNG/build.sh 3.The name of the core is changed to one with lower-case letters only in examples/AxiTwoRNG/system.bdf
</commit_message>
<xml_diff>
--- a/doc/tutorial/Loopy_Tutorial_1.docx
+++ b/doc/tutorial/Loopy_Tutorial_1.docx
@@ -610,43 +610,48 @@
       <w:r>
         <w:t xml:space="preserve"> </w:t>
       </w:r>
-      <w:proofErr w:type="spellStart"/>
-      <w:r>
+      <w:r>
+        <w:rPr>
+          <w:lang w:val="en-US"/>
+        </w:rPr>
         <w:t>are</w:t>
       </w:r>
-      <w:proofErr w:type="spellEnd"/>
       <w:r>
         <w:t xml:space="preserve"> </w:t>
       </w:r>
-      <w:proofErr w:type="spellStart"/>
-      <w:r>
+      <w:r>
+        <w:rPr>
+          <w:lang w:val="en-US"/>
+        </w:rPr>
         <w:t>sent</w:t>
       </w:r>
-      <w:proofErr w:type="spellEnd"/>
       <w:r>
         <w:t xml:space="preserve"> </w:t>
       </w:r>
-      <w:proofErr w:type="spellStart"/>
-      <w:r>
+      <w:r>
+        <w:rPr>
+          <w:lang w:val="en-US"/>
+        </w:rPr>
         <w:t>back</w:t>
       </w:r>
-      <w:proofErr w:type="spellEnd"/>
       <w:r>
         <w:t xml:space="preserve"> </w:t>
       </w:r>
-      <w:proofErr w:type="spellStart"/>
-      <w:r>
+      <w:r>
+        <w:rPr>
+          <w:lang w:val="en-US"/>
+        </w:rPr>
         <w:t>through</w:t>
       </w:r>
-      <w:proofErr w:type="spellEnd"/>
       <w:r>
         <w:t xml:space="preserve"> </w:t>
       </w:r>
-      <w:proofErr w:type="spellStart"/>
-      <w:r>
+      <w:r>
+        <w:rPr>
+          <w:lang w:val="en-US"/>
+        </w:rPr>
         <w:t>the</w:t>
       </w:r>
-      <w:proofErr w:type="spellEnd"/>
       <w:r>
         <w:t xml:space="preserve"> </w:t>
       </w:r>
@@ -659,11 +664,12 @@
       <w:r>
         <w:t xml:space="preserve"> </w:t>
       </w:r>
-      <w:proofErr w:type="spellStart"/>
-      <w:r>
+      <w:r>
+        <w:rPr>
+          <w:lang w:val="en-US"/>
+        </w:rPr>
         <w:t>chain</w:t>
       </w:r>
-      <w:proofErr w:type="spellEnd"/>
       <w:r>
         <w:t>.</w:t>
       </w:r>
@@ -835,7 +841,365 @@
           <w:szCs w:val="22"/>
           <w:lang w:val="en-US"/>
         </w:rPr>
-        <w:t xml:space="preserve">In the following, the tools required to build and execute the driver generator are introduced. Please note that all tools have to be executable from the command line. </w:t>
+        <w:t>In the following, the tools required to build and execute the driver generator</w:t>
+      </w:r>
+      <w:r>
+        <w:rPr>
+          <w:rFonts w:asciiTheme="minorHAnsi" w:hAnsiTheme="minorHAnsi"/>
+          <w:sz w:val="22"/>
+          <w:szCs w:val="22"/>
+          <w:lang w:val="en-US"/>
+        </w:rPr>
+        <w:t>, and compile a client application</w:t>
+      </w:r>
+      <w:r>
+        <w:rPr>
+          <w:rFonts w:asciiTheme="minorHAnsi" w:hAnsiTheme="minorHAnsi"/>
+          <w:sz w:val="22"/>
+          <w:szCs w:val="22"/>
+          <w:lang w:val="en-US"/>
+        </w:rPr>
+        <w:t xml:space="preserve"> are introduced. Please note that all tools have to be executable from the command</w:t>
+      </w:r>
+      <w:r>
+        <w:rPr>
+          <w:rFonts w:asciiTheme="minorHAnsi" w:hAnsiTheme="minorHAnsi"/>
+          <w:color w:val="auto"/>
+          <w:sz w:val="22"/>
+          <w:szCs w:val="22"/>
+          <w:lang w:val="en-US"/>
+        </w:rPr>
+        <w:t xml:space="preserve"> line.</w:t>
+      </w:r>
+      <w:r>
+        <w:rPr>
+          <w:rFonts w:asciiTheme="minorHAnsi" w:hAnsiTheme="minorHAnsi"/>
+          <w:color w:val="auto"/>
+          <w:sz w:val="22"/>
+          <w:szCs w:val="22"/>
+          <w:lang w:val="en-US"/>
+        </w:rPr>
+        <w:t xml:space="preserve"> You can use your </w:t>
+      </w:r>
+      <w:r>
+        <w:rPr>
+          <w:rFonts w:asciiTheme="minorHAnsi" w:hAnsiTheme="minorHAnsi"/>
+          <w:color w:val="auto"/>
+          <w:sz w:val="22"/>
+          <w:szCs w:val="22"/>
+          <w:lang w:val="en-US"/>
+        </w:rPr>
+        <w:t xml:space="preserve">own </w:t>
+      </w:r>
+      <w:r>
+        <w:rPr>
+          <w:rFonts w:asciiTheme="minorHAnsi" w:hAnsiTheme="minorHAnsi"/>
+          <w:color w:val="auto"/>
+          <w:sz w:val="22"/>
+          <w:szCs w:val="22"/>
+          <w:lang w:val="en-US"/>
+        </w:rPr>
+        <w:t xml:space="preserve">computer with the following tools installed or use </w:t>
+      </w:r>
+      <w:r>
+        <w:rPr>
+          <w:rFonts w:asciiTheme="minorHAnsi" w:hAnsiTheme="minorHAnsi"/>
+          <w:i/>
+          <w:color w:val="auto"/>
+          <w:sz w:val="22"/>
+          <w:szCs w:val="22"/>
+          <w:lang w:val="en-US"/>
+        </w:rPr>
+        <w:t>zmk.uni-kl.de</w:t>
+      </w:r>
+      <w:r>
+        <w:rPr>
+          <w:rFonts w:asciiTheme="minorHAnsi" w:hAnsiTheme="minorHAnsi"/>
+          <w:color w:val="auto"/>
+          <w:sz w:val="22"/>
+          <w:szCs w:val="22"/>
+          <w:lang w:val="en-US"/>
+        </w:rPr>
+        <w:t xml:space="preserve"> server</w:t>
+      </w:r>
+      <w:r>
+        <w:rPr>
+          <w:rFonts w:asciiTheme="minorHAnsi" w:hAnsiTheme="minorHAnsi"/>
+          <w:color w:val="auto"/>
+          <w:sz w:val="22"/>
+          <w:szCs w:val="22"/>
+          <w:lang w:val="en-US"/>
+        </w:rPr>
+        <w:t>s</w:t>
+      </w:r>
+      <w:r>
+        <w:rPr>
+          <w:rFonts w:asciiTheme="minorHAnsi" w:hAnsiTheme="minorHAnsi"/>
+          <w:color w:val="auto"/>
+          <w:sz w:val="22"/>
+          <w:szCs w:val="22"/>
+          <w:lang w:val="en-US"/>
+        </w:rPr>
+        <w:t xml:space="preserve"> or </w:t>
+      </w:r>
+      <w:r>
+        <w:rPr>
+          <w:rFonts w:asciiTheme="minorHAnsi" w:hAnsiTheme="minorHAnsi"/>
+          <w:i/>
+          <w:color w:val="auto"/>
+          <w:sz w:val="22"/>
+          <w:szCs w:val="22"/>
+          <w:lang w:val="en-US"/>
+        </w:rPr>
+        <w:t>finance.eit.uni-kl.de</w:t>
+      </w:r>
+      <w:r>
+        <w:rPr>
+          <w:rFonts w:asciiTheme="minorHAnsi" w:hAnsiTheme="minorHAnsi"/>
+          <w:color w:val="auto"/>
+          <w:sz w:val="22"/>
+          <w:szCs w:val="22"/>
+          <w:lang w:val="en-US"/>
+        </w:rPr>
+        <w:t xml:space="preserve"> server </w:t>
+      </w:r>
+      <w:r>
+        <w:rPr>
+          <w:rFonts w:asciiTheme="minorHAnsi" w:hAnsiTheme="minorHAnsi"/>
+          <w:color w:val="auto"/>
+          <w:sz w:val="22"/>
+          <w:szCs w:val="22"/>
+          <w:lang w:val="en-US"/>
+        </w:rPr>
+        <w:t xml:space="preserve">with all the tools already </w:t>
+      </w:r>
+      <w:r>
+        <w:rPr>
+          <w:rFonts w:asciiTheme="minorHAnsi" w:hAnsiTheme="minorHAnsi"/>
+          <w:color w:val="auto"/>
+          <w:sz w:val="22"/>
+          <w:szCs w:val="22"/>
+          <w:lang w:val="en-US"/>
+        </w:rPr>
+        <w:t>installed</w:t>
+      </w:r>
+      <w:r>
+        <w:rPr>
+          <w:rFonts w:asciiTheme="minorHAnsi" w:hAnsiTheme="minorHAnsi"/>
+          <w:color w:val="auto"/>
+          <w:sz w:val="22"/>
+          <w:szCs w:val="22"/>
+          <w:lang w:val="en-US"/>
+        </w:rPr>
+        <w:t>.</w:t>
+      </w:r>
+      <w:r>
+        <w:rPr>
+          <w:rFonts w:asciiTheme="minorHAnsi" w:hAnsiTheme="minorHAnsi"/>
+          <w:color w:val="auto"/>
+          <w:sz w:val="22"/>
+          <w:szCs w:val="22"/>
+          <w:lang w:val="en-US"/>
+        </w:rPr>
+        <w:t xml:space="preserve"> </w:t>
+      </w:r>
+      <w:r>
+        <w:rPr>
+          <w:rFonts w:asciiTheme="minorHAnsi" w:hAnsiTheme="minorHAnsi"/>
+          <w:color w:val="auto"/>
+          <w:sz w:val="22"/>
+          <w:szCs w:val="22"/>
+          <w:lang w:val="en-US"/>
+        </w:rPr>
+        <w:t xml:space="preserve">Remember, in order to use the </w:t>
+      </w:r>
+      <w:r>
+        <w:rPr>
+          <w:rFonts w:asciiTheme="minorHAnsi" w:hAnsiTheme="minorHAnsi"/>
+          <w:i/>
+          <w:color w:val="auto"/>
+          <w:sz w:val="22"/>
+          <w:szCs w:val="22"/>
+          <w:lang w:val="en-US"/>
+        </w:rPr>
+        <w:t>finance.eit.uni-kl.de</w:t>
+      </w:r>
+      <w:r>
+        <w:rPr>
+          <w:rFonts w:asciiTheme="minorHAnsi" w:hAnsiTheme="minorHAnsi"/>
+          <w:color w:val="auto"/>
+          <w:sz w:val="22"/>
+          <w:szCs w:val="22"/>
+          <w:lang w:val="en-US"/>
+        </w:rPr>
+        <w:t xml:space="preserve"> server you need a distinct user account; contact the responsible person to create an account.</w:t>
+      </w:r>
+      <w:r>
+        <w:rPr>
+          <w:rFonts w:asciiTheme="minorHAnsi" w:hAnsiTheme="minorHAnsi"/>
+          <w:color w:val="auto"/>
+          <w:sz w:val="22"/>
+          <w:szCs w:val="22"/>
+          <w:lang w:val="en-US"/>
+        </w:rPr>
+        <w:t xml:space="preserve"> </w:t>
+      </w:r>
+      <w:r>
+        <w:rPr>
+          <w:rFonts w:asciiTheme="minorHAnsi" w:hAnsiTheme="minorHAnsi"/>
+          <w:color w:val="auto"/>
+          <w:sz w:val="22"/>
+          <w:szCs w:val="22"/>
+          <w:lang w:val="en-US"/>
+        </w:rPr>
+        <w:t>W</w:t>
+      </w:r>
+      <w:r>
+        <w:rPr>
+          <w:rFonts w:asciiTheme="minorHAnsi" w:hAnsiTheme="minorHAnsi"/>
+          <w:color w:val="auto"/>
+          <w:sz w:val="22"/>
+          <w:szCs w:val="22"/>
+          <w:lang w:val="en-US"/>
+        </w:rPr>
+        <w:t xml:space="preserve">e recommend you to </w:t>
+      </w:r>
+      <w:r>
+        <w:rPr>
+          <w:rFonts w:asciiTheme="minorHAnsi" w:hAnsiTheme="minorHAnsi"/>
+          <w:color w:val="auto"/>
+          <w:sz w:val="22"/>
+          <w:szCs w:val="22"/>
+          <w:lang w:val="en-US"/>
+        </w:rPr>
+        <w:t xml:space="preserve">check the correctness of the setups by following the steps below. </w:t>
+      </w:r>
+      <w:r>
+        <w:rPr>
+          <w:rFonts w:asciiTheme="minorHAnsi" w:hAnsiTheme="minorHAnsi"/>
+          <w:color w:val="auto"/>
+          <w:sz w:val="22"/>
+          <w:szCs w:val="22"/>
+          <w:lang w:val="en-US"/>
+        </w:rPr>
+        <w:t>To connect to the server</w:t>
+      </w:r>
+      <w:r>
+        <w:rPr>
+          <w:rFonts w:asciiTheme="minorHAnsi" w:hAnsiTheme="minorHAnsi"/>
+          <w:color w:val="auto"/>
+          <w:sz w:val="22"/>
+          <w:szCs w:val="22"/>
+          <w:lang w:val="en-US"/>
+        </w:rPr>
+        <w:t>s</w:t>
+      </w:r>
+      <w:r>
+        <w:rPr>
+          <w:rFonts w:asciiTheme="minorHAnsi" w:hAnsiTheme="minorHAnsi"/>
+          <w:color w:val="auto"/>
+          <w:sz w:val="22"/>
+          <w:szCs w:val="22"/>
+          <w:lang w:val="en-US"/>
+        </w:rPr>
+        <w:t xml:space="preserve"> from your own computer you can use </w:t>
+      </w:r>
+      <w:proofErr w:type="spellStart"/>
+      <w:r>
+        <w:rPr>
+          <w:rFonts w:asciiTheme="minorHAnsi" w:hAnsiTheme="minorHAnsi"/>
+          <w:i/>
+          <w:color w:val="auto"/>
+          <w:sz w:val="22"/>
+          <w:szCs w:val="22"/>
+          <w:lang w:val="en-US"/>
+        </w:rPr>
+        <w:t>ThinLinc</w:t>
+      </w:r>
+      <w:proofErr w:type="spellEnd"/>
+      <w:r>
+        <w:rPr>
+          <w:rFonts w:asciiTheme="minorHAnsi" w:hAnsiTheme="minorHAnsi"/>
+          <w:i/>
+          <w:color w:val="auto"/>
+          <w:sz w:val="22"/>
+          <w:szCs w:val="22"/>
+          <w:lang w:val="en-US"/>
+        </w:rPr>
+        <w:t xml:space="preserve"> </w:t>
+      </w:r>
+      <w:r>
+        <w:rPr>
+          <w:rFonts w:asciiTheme="minorHAnsi" w:hAnsiTheme="minorHAnsi"/>
+          <w:i/>
+          <w:color w:val="auto"/>
+          <w:sz w:val="22"/>
+          <w:szCs w:val="22"/>
+          <w:lang w:val="en-US"/>
+        </w:rPr>
+        <w:t>client</w:t>
+      </w:r>
+      <w:r>
+        <w:rPr>
+          <w:rFonts w:asciiTheme="minorHAnsi" w:hAnsiTheme="minorHAnsi"/>
+          <w:color w:val="auto"/>
+          <w:sz w:val="22"/>
+          <w:szCs w:val="22"/>
+          <w:lang w:val="en-US"/>
+        </w:rPr>
+        <w:t xml:space="preserve"> available for downloading: </w:t>
+      </w:r>
+      <w:hyperlink r:id="rId10" w:history="1">
+        <w:r>
+          <w:rPr>
+            <w:rStyle w:val="a4"/>
+            <w:rFonts w:asciiTheme="minorHAnsi" w:hAnsiTheme="minorHAnsi"/>
+            <w:sz w:val="22"/>
+            <w:szCs w:val="22"/>
+            <w:lang w:val="en-US"/>
+          </w:rPr>
+          <w:t>http://www.cendio.com/downloads/clients/</w:t>
+        </w:r>
+      </w:hyperlink>
+      <w:r>
+        <w:rPr>
+          <w:rFonts w:asciiTheme="minorHAnsi" w:hAnsiTheme="minorHAnsi"/>
+          <w:color w:val="FF0000"/>
+          <w:sz w:val="22"/>
+          <w:szCs w:val="22"/>
+          <w:lang w:val="en-US"/>
+        </w:rPr>
+        <w:t xml:space="preserve"> </w:t>
+      </w:r>
+      <w:r>
+        <w:rPr>
+          <w:rFonts w:asciiTheme="minorHAnsi" w:hAnsiTheme="minorHAnsi"/>
+          <w:color w:val="FF0000"/>
+          <w:sz w:val="22"/>
+          <w:szCs w:val="22"/>
+          <w:lang w:val="en-US"/>
+        </w:rPr>
+        <w:t xml:space="preserve"> </w:t>
+      </w:r>
+      <w:r>
+        <w:rPr>
+          <w:rFonts w:asciiTheme="minorHAnsi" w:hAnsiTheme="minorHAnsi"/>
+          <w:color w:val="FF0000"/>
+          <w:sz w:val="22"/>
+          <w:szCs w:val="22"/>
+          <w:lang w:val="en-US"/>
+        </w:rPr>
+        <w:t xml:space="preserve"> </w:t>
+      </w:r>
+      <w:r>
+        <w:rPr>
+          <w:rFonts w:asciiTheme="minorHAnsi" w:hAnsiTheme="minorHAnsi"/>
+          <w:color w:val="FF0000"/>
+          <w:sz w:val="22"/>
+          <w:szCs w:val="22"/>
+          <w:lang w:val="en-US"/>
+        </w:rPr>
+        <w:t xml:space="preserve"> </w:t>
       </w:r>
     </w:p>
     <w:p>
@@ -1094,7 +1458,60 @@
           <w:szCs w:val="22"/>
           <w:lang w:val="en-US"/>
         </w:rPr>
-        <w:t xml:space="preserve"> PATH ${PATH}:/software/gradle-1.5/bin”. </w:t>
+        <w:t xml:space="preserve"> PATH ${PATH}:/software/gradle-1.5/bin”</w:t>
+      </w:r>
+      <w:r>
+        <w:rPr>
+          <w:rFonts w:asciiTheme="minorHAnsi" w:hAnsiTheme="minorHAnsi"/>
+          <w:i/>
+          <w:iCs/>
+          <w:sz w:val="22"/>
+          <w:szCs w:val="22"/>
+          <w:lang w:val="en-US"/>
+        </w:rPr>
+        <w:t xml:space="preserve"> </w:t>
+      </w:r>
+      <w:r>
+        <w:rPr>
+          <w:rFonts w:asciiTheme="minorHAnsi" w:hAnsiTheme="minorHAnsi"/>
+          <w:iCs/>
+          <w:sz w:val="22"/>
+          <w:szCs w:val="22"/>
+          <w:lang w:val="en-US"/>
+        </w:rPr>
+        <w:t>in the case of</w:t>
+      </w:r>
+      <w:r>
+        <w:rPr>
+          <w:rFonts w:asciiTheme="minorHAnsi" w:hAnsiTheme="minorHAnsi"/>
+          <w:i/>
+          <w:iCs/>
+          <w:sz w:val="22"/>
+          <w:szCs w:val="22"/>
+          <w:lang w:val="en-US"/>
+        </w:rPr>
+        <w:t xml:space="preserve"> zmk.uni-kl.de </w:t>
+      </w:r>
+      <w:r>
+        <w:rPr>
+          <w:rFonts w:asciiTheme="minorHAnsi" w:hAnsiTheme="minorHAnsi"/>
+          <w:iCs/>
+          <w:sz w:val="22"/>
+          <w:szCs w:val="22"/>
+          <w:lang w:val="en-US"/>
+        </w:rPr>
+        <w:t>servers</w:t>
+      </w:r>
+      <w:r>
+        <w:rPr>
+          <w:rFonts w:asciiTheme="minorHAnsi" w:hAnsiTheme="minorHAnsi"/>
+          <w:i/>
+          <w:iCs/>
+          <w:sz w:val="22"/>
+          <w:szCs w:val="22"/>
+          <w:lang w:val="en-US"/>
+        </w:rPr>
+        <w:t xml:space="preserve">. </w:t>
       </w:r>
       <w:r>
         <w:rPr>
@@ -1549,36 +1966,352 @@
           <w:lang w:val="en-US"/>
         </w:rPr>
       </w:pPr>
-      <w:r>
-        <w:rPr>
-          <w:rFonts w:asciiTheme="minorHAnsi" w:hAnsiTheme="minorHAnsi"/>
+      <w:proofErr w:type="spellStart"/>
+      <w:r>
+        <w:rPr>
+          <w:rFonts w:ascii="Arial" w:hAnsi="Arial" w:cs="Arial"/>
           <w:b/>
           <w:bCs/>
-          <w:sz w:val="22"/>
-          <w:szCs w:val="22"/>
-          <w:lang w:val="en-US"/>
-        </w:rPr>
-        <w:t xml:space="preserve">Mercurial. </w:t>
-      </w:r>
-      <w:r>
-        <w:rPr>
-          <w:rFonts w:asciiTheme="minorHAnsi" w:hAnsiTheme="minorHAnsi"/>
-          <w:sz w:val="22"/>
-          <w:szCs w:val="22"/>
-          <w:lang w:val="en-US"/>
-        </w:rPr>
-        <w:t xml:space="preserve">Mercurial is a distributed versioning tool, comparable with GIT, Bazar, or (to some degree) Subversion. The sources of the driver generator are located in a mercurial repository. Check if the mercurial is installed by running </w:t>
-      </w:r>
-      <w:r>
-        <w:rPr>
-          <w:rFonts w:asciiTheme="minorHAnsi" w:hAnsiTheme="minorHAnsi"/>
-          <w:i/>
-          <w:iCs/>
-          <w:sz w:val="22"/>
-          <w:szCs w:val="22"/>
-          <w:lang w:val="en-US"/>
-        </w:rPr>
-        <w:t xml:space="preserve">“hg” </w:t>
+          <w:sz w:val="19"/>
+          <w:szCs w:val="19"/>
+          <w:shd w:val="clear" w:color="auto" w:fill="FFFFFF"/>
+          <w:lang w:val="en-US"/>
+        </w:rPr>
+        <w:t>GitHub</w:t>
+      </w:r>
+      <w:proofErr w:type="spellEnd"/>
+      <w:r>
+        <w:rPr>
+          <w:rFonts w:ascii="Arial" w:hAnsi="Arial" w:cs="Arial"/>
+          <w:b/>
+          <w:bCs/>
+          <w:sz w:val="19"/>
+          <w:szCs w:val="19"/>
+          <w:shd w:val="clear" w:color="auto" w:fill="FFFFFF"/>
+          <w:lang w:val="en-US"/>
+        </w:rPr>
+        <w:t xml:space="preserve">. </w:t>
+      </w:r>
+      <w:proofErr w:type="spellStart"/>
+      <w:r>
+        <w:rPr>
+          <w:rStyle w:val="apple-converted-space"/>
+          <w:rFonts w:ascii="Arial" w:hAnsi="Arial" w:cs="Arial"/>
+          <w:sz w:val="19"/>
+          <w:szCs w:val="19"/>
+          <w:shd w:val="clear" w:color="auto" w:fill="FFFFFF"/>
+          <w:lang w:val="en-US"/>
+        </w:rPr>
+        <w:t>GitHub</w:t>
+      </w:r>
+      <w:proofErr w:type="spellEnd"/>
+      <w:r>
+        <w:rPr>
+          <w:rStyle w:val="apple-converted-space"/>
+          <w:rFonts w:ascii="Arial" w:hAnsi="Arial" w:cs="Arial"/>
+          <w:sz w:val="19"/>
+          <w:szCs w:val="19"/>
+          <w:shd w:val="clear" w:color="auto" w:fill="FFFFFF"/>
+          <w:lang w:val="en-US"/>
+        </w:rPr>
+        <w:t xml:space="preserve"> </w:t>
+      </w:r>
+      <w:r>
+        <w:rPr>
+          <w:rFonts w:ascii="Arial" w:hAnsi="Arial" w:cs="Arial"/>
+          <w:sz w:val="19"/>
+          <w:szCs w:val="19"/>
+          <w:shd w:val="clear" w:color="auto" w:fill="FFFFFF"/>
+          <w:lang w:val="en-US"/>
+        </w:rPr>
+        <w:t xml:space="preserve">is </w:t>
+      </w:r>
+      <w:r>
+        <w:rPr>
+          <w:rFonts w:ascii="Arial" w:hAnsi="Arial" w:cs="Arial"/>
+          <w:color w:val="auto"/>
+          <w:sz w:val="19"/>
+          <w:szCs w:val="19"/>
+          <w:shd w:val="clear" w:color="auto" w:fill="FFFFFF"/>
+          <w:lang w:val="en-US"/>
+        </w:rPr>
+        <w:t>a</w:t>
+      </w:r>
+      <w:r>
+        <w:rPr>
+          <w:rStyle w:val="apple-converted-space"/>
+          <w:rFonts w:ascii="Arial" w:hAnsi="Arial" w:cs="Arial"/>
+          <w:color w:val="auto"/>
+          <w:sz w:val="19"/>
+          <w:szCs w:val="19"/>
+          <w:shd w:val="clear" w:color="auto" w:fill="FFFFFF"/>
+          <w:lang w:val="en-US"/>
+        </w:rPr>
+        <w:t> </w:t>
+      </w:r>
+      <w:hyperlink r:id="rId11" w:tooltip="Shared web hosting service" w:history="1">
+        <w:r>
+          <w:rPr>
+            <w:rStyle w:val="a4"/>
+            <w:rFonts w:ascii="Arial" w:hAnsi="Arial" w:cs="Arial"/>
+            <w:color w:val="auto"/>
+            <w:sz w:val="19"/>
+            <w:szCs w:val="19"/>
+            <w:u w:val="none"/>
+            <w:shd w:val="clear" w:color="auto" w:fill="FFFFFF"/>
+            <w:lang w:val="en-US"/>
+          </w:rPr>
+          <w:t>web-based hosting service</w:t>
+        </w:r>
+      </w:hyperlink>
+      <w:r>
+        <w:rPr>
+          <w:rStyle w:val="apple-converted-space"/>
+          <w:rFonts w:ascii="Arial" w:hAnsi="Arial" w:cs="Arial"/>
+          <w:color w:val="auto"/>
+          <w:sz w:val="19"/>
+          <w:szCs w:val="19"/>
+          <w:shd w:val="clear" w:color="auto" w:fill="FFFFFF"/>
+          <w:lang w:val="en-US"/>
+        </w:rPr>
+        <w:t> </w:t>
+      </w:r>
+      <w:r>
+        <w:rPr>
+          <w:rFonts w:ascii="Arial" w:hAnsi="Arial" w:cs="Arial"/>
+          <w:color w:val="auto"/>
+          <w:sz w:val="19"/>
+          <w:szCs w:val="19"/>
+          <w:shd w:val="clear" w:color="auto" w:fill="FFFFFF"/>
+          <w:lang w:val="en-US"/>
+        </w:rPr>
+        <w:t xml:space="preserve">for software </w:t>
+      </w:r>
+      <w:r>
+        <w:rPr>
+          <w:rFonts w:ascii="Arial" w:hAnsi="Arial" w:cs="Arial"/>
+          <w:sz w:val="19"/>
+          <w:szCs w:val="19"/>
+          <w:shd w:val="clear" w:color="auto" w:fill="FFFFFF"/>
+          <w:lang w:val="en-US"/>
+        </w:rPr>
+        <w:t xml:space="preserve">development projects that use </w:t>
+      </w:r>
+      <w:r>
+        <w:rPr>
+          <w:rFonts w:ascii="Arial" w:hAnsi="Arial" w:cs="Arial"/>
+          <w:color w:val="auto"/>
+          <w:sz w:val="19"/>
+          <w:szCs w:val="19"/>
+          <w:shd w:val="clear" w:color="auto" w:fill="FFFFFF"/>
+          <w:lang w:val="en-US"/>
+        </w:rPr>
+        <w:t>the</w:t>
+      </w:r>
+      <w:r>
+        <w:rPr>
+          <w:rStyle w:val="apple-converted-space"/>
+          <w:rFonts w:ascii="Arial" w:hAnsi="Arial" w:cs="Arial"/>
+          <w:color w:val="auto"/>
+          <w:sz w:val="19"/>
+          <w:szCs w:val="19"/>
+          <w:shd w:val="clear" w:color="auto" w:fill="FFFFFF"/>
+          <w:lang w:val="en-US"/>
+        </w:rPr>
+        <w:t> </w:t>
+      </w:r>
+      <w:proofErr w:type="spellStart"/>
+      <w:r>
+        <w:rPr>
+          <w:color w:val="auto"/>
+        </w:rPr>
+        <w:fldChar w:fldCharType="begin"/>
+      </w:r>
+      <w:r>
+        <w:rPr>
+          <w:color w:val="auto"/>
+          <w:lang w:val="en-US"/>
+        </w:rPr>
+        <w:instrText xml:space="preserve"> HYPERLINK "http://en.wikipedia.org/wiki/Git_(software)" \o "Git (software)" </w:instrText>
+      </w:r>
+      <w:r>
+        <w:rPr>
+          <w:color w:val="auto"/>
+        </w:rPr>
+        <w:fldChar w:fldCharType="separate"/>
+      </w:r>
+      <w:r>
+        <w:rPr>
+          <w:rStyle w:val="a4"/>
+          <w:rFonts w:ascii="Arial" w:hAnsi="Arial" w:cs="Arial"/>
+          <w:color w:val="auto"/>
+          <w:sz w:val="19"/>
+          <w:szCs w:val="19"/>
+          <w:u w:val="none"/>
+          <w:shd w:val="clear" w:color="auto" w:fill="FFFFFF"/>
+          <w:lang w:val="en-US"/>
+        </w:rPr>
+        <w:t>Git</w:t>
+      </w:r>
+      <w:proofErr w:type="spellEnd"/>
+      <w:r>
+        <w:rPr>
+          <w:color w:val="auto"/>
+        </w:rPr>
+        <w:fldChar w:fldCharType="end"/>
+      </w:r>
+      <w:r>
+        <w:rPr>
+          <w:rStyle w:val="apple-converted-space"/>
+          <w:rFonts w:ascii="Arial" w:hAnsi="Arial" w:cs="Arial"/>
+          <w:color w:val="auto"/>
+          <w:sz w:val="19"/>
+          <w:szCs w:val="19"/>
+          <w:shd w:val="clear" w:color="auto" w:fill="FFFFFF"/>
+          <w:lang w:val="en-US"/>
+        </w:rPr>
+        <w:t> </w:t>
+      </w:r>
+      <w:hyperlink r:id="rId12" w:tooltip="Revision control" w:history="1">
+        <w:r>
+          <w:rPr>
+            <w:rStyle w:val="a4"/>
+            <w:rFonts w:ascii="Arial" w:hAnsi="Arial" w:cs="Arial"/>
+            <w:color w:val="auto"/>
+            <w:sz w:val="19"/>
+            <w:szCs w:val="19"/>
+            <w:u w:val="none"/>
+            <w:shd w:val="clear" w:color="auto" w:fill="FFFFFF"/>
+            <w:lang w:val="en-US"/>
+          </w:rPr>
+          <w:t>revision control</w:t>
+        </w:r>
+      </w:hyperlink>
+      <w:r>
+        <w:rPr>
+          <w:rStyle w:val="apple-converted-space"/>
+          <w:rFonts w:ascii="Arial" w:hAnsi="Arial" w:cs="Arial"/>
+          <w:color w:val="auto"/>
+          <w:sz w:val="19"/>
+          <w:szCs w:val="19"/>
+          <w:shd w:val="clear" w:color="auto" w:fill="FFFFFF"/>
+          <w:lang w:val="en-US"/>
+        </w:rPr>
+        <w:t> </w:t>
+      </w:r>
+      <w:r>
+        <w:rPr>
+          <w:rFonts w:ascii="Arial" w:hAnsi="Arial" w:cs="Arial"/>
+          <w:color w:val="auto"/>
+          <w:sz w:val="19"/>
+          <w:szCs w:val="19"/>
+          <w:shd w:val="clear" w:color="auto" w:fill="FFFFFF"/>
+          <w:lang w:val="en-US"/>
+        </w:rPr>
+        <w:t>system.</w:t>
+      </w:r>
+      <w:r>
+        <w:rPr>
+          <w:rFonts w:asciiTheme="minorHAnsi" w:hAnsiTheme="minorHAnsi"/>
+          <w:color w:val="auto"/>
+          <w:sz w:val="22"/>
+          <w:szCs w:val="22"/>
+          <w:lang w:val="en-US"/>
+        </w:rPr>
+        <w:t xml:space="preserve"> </w:t>
+      </w:r>
+      <w:r>
+        <w:rPr>
+          <w:rFonts w:asciiTheme="minorHAnsi" w:hAnsiTheme="minorHAnsi"/>
+          <w:sz w:val="22"/>
+          <w:szCs w:val="22"/>
+          <w:lang w:val="en-US"/>
+        </w:rPr>
+        <w:t xml:space="preserve">The sources of the driver generator are located in a </w:t>
+      </w:r>
+      <w:proofErr w:type="spellStart"/>
+      <w:r>
+        <w:rPr>
+          <w:rFonts w:asciiTheme="minorHAnsi" w:hAnsiTheme="minorHAnsi"/>
+          <w:sz w:val="22"/>
+          <w:szCs w:val="22"/>
+          <w:lang w:val="en-US"/>
+        </w:rPr>
+        <w:t>GitHub</w:t>
+      </w:r>
+      <w:proofErr w:type="spellEnd"/>
+      <w:r>
+        <w:rPr>
+          <w:rFonts w:asciiTheme="minorHAnsi" w:hAnsiTheme="minorHAnsi"/>
+          <w:sz w:val="22"/>
+          <w:szCs w:val="22"/>
+          <w:lang w:val="en-US"/>
+        </w:rPr>
+        <w:t xml:space="preserve"> repository. Check if the </w:t>
+      </w:r>
+      <w:r>
+        <w:rPr>
+          <w:rFonts w:asciiTheme="minorHAnsi" w:hAnsiTheme="minorHAnsi"/>
+          <w:sz w:val="22"/>
+          <w:szCs w:val="22"/>
+          <w:lang w:val="en-US"/>
+        </w:rPr>
+        <w:t>tool</w:t>
+      </w:r>
+      <w:r>
+        <w:rPr>
+          <w:rFonts w:asciiTheme="minorHAnsi" w:hAnsiTheme="minorHAnsi"/>
+          <w:sz w:val="22"/>
+          <w:szCs w:val="22"/>
+          <w:lang w:val="en-US"/>
+        </w:rPr>
+        <w:t xml:space="preserve"> is installed by running </w:t>
+      </w:r>
+      <w:r>
+        <w:rPr>
+          <w:rFonts w:asciiTheme="minorHAnsi" w:hAnsiTheme="minorHAnsi"/>
+          <w:i/>
+          <w:iCs/>
+          <w:sz w:val="22"/>
+          <w:szCs w:val="22"/>
+          <w:lang w:val="en-US"/>
+        </w:rPr>
+        <w:t>“</w:t>
+      </w:r>
+      <w:proofErr w:type="spellStart"/>
+      <w:r>
+        <w:rPr>
+          <w:rFonts w:asciiTheme="minorHAnsi" w:hAnsiTheme="minorHAnsi"/>
+          <w:i/>
+          <w:iCs/>
+          <w:sz w:val="22"/>
+          <w:szCs w:val="22"/>
+          <w:lang w:val="en-US"/>
+        </w:rPr>
+        <w:t>g</w:t>
+      </w:r>
+      <w:r>
+        <w:rPr>
+          <w:rFonts w:asciiTheme="minorHAnsi" w:hAnsiTheme="minorHAnsi"/>
+          <w:i/>
+          <w:iCs/>
+          <w:sz w:val="22"/>
+          <w:szCs w:val="22"/>
+          <w:lang w:val="en-US"/>
+        </w:rPr>
+        <w:t>it</w:t>
+      </w:r>
+      <w:proofErr w:type="spellEnd"/>
+      <w:r>
+        <w:rPr>
+          <w:rFonts w:asciiTheme="minorHAnsi" w:hAnsiTheme="minorHAnsi"/>
+          <w:i/>
+          <w:iCs/>
+          <w:sz w:val="22"/>
+          <w:szCs w:val="22"/>
+          <w:lang w:val="en-US"/>
+        </w:rPr>
+        <w:t xml:space="preserve">” </w:t>
       </w:r>
       <w:r>
         <w:rPr>
@@ -1679,12 +2412,117 @@
           <w:szCs w:val="22"/>
           <w:lang w:val="en-US"/>
         </w:rPr>
-        <w:t xml:space="preserve">command to find out the current version of the tool. </w:t>
-      </w:r>
-    </w:p>
-    <w:p>
-      <w:pPr>
-        <w:pStyle w:val="Default"/>
+        <w:t>command to find out the current version of the tool.</w:t>
+      </w:r>
+      <w:r>
+        <w:rPr>
+          <w:rFonts w:asciiTheme="minorHAnsi" w:hAnsiTheme="minorHAnsi"/>
+          <w:color w:val="auto"/>
+          <w:sz w:val="22"/>
+          <w:szCs w:val="22"/>
+          <w:lang w:val="en-US"/>
+        </w:rPr>
+        <w:t xml:space="preserve"> Nowadays only </w:t>
+      </w:r>
+      <w:r>
+        <w:rPr>
+          <w:rFonts w:asciiTheme="minorHAnsi" w:hAnsiTheme="minorHAnsi"/>
+          <w:i/>
+          <w:color w:val="auto"/>
+          <w:sz w:val="22"/>
+          <w:szCs w:val="22"/>
+          <w:lang w:val="en-US"/>
+        </w:rPr>
+        <w:t>finance.eit.uni-kl.de</w:t>
+      </w:r>
+      <w:r>
+        <w:rPr>
+          <w:rFonts w:asciiTheme="minorHAnsi" w:hAnsiTheme="minorHAnsi"/>
+          <w:color w:val="auto"/>
+          <w:sz w:val="22"/>
+          <w:szCs w:val="22"/>
+          <w:lang w:val="en-US"/>
+        </w:rPr>
+        <w:t xml:space="preserve"> server has the required version of the </w:t>
+      </w:r>
+      <w:r>
+        <w:rPr>
+          <w:rFonts w:asciiTheme="minorHAnsi" w:hAnsiTheme="minorHAnsi"/>
+          <w:i/>
+          <w:color w:val="auto"/>
+          <w:sz w:val="22"/>
+          <w:szCs w:val="22"/>
+          <w:lang w:val="en-US"/>
+        </w:rPr>
+        <w:t>GCC</w:t>
+      </w:r>
+      <w:r>
+        <w:rPr>
+          <w:rFonts w:asciiTheme="minorHAnsi" w:hAnsiTheme="minorHAnsi"/>
+          <w:color w:val="auto"/>
+          <w:sz w:val="22"/>
+          <w:szCs w:val="22"/>
+          <w:lang w:val="en-US"/>
+        </w:rPr>
+        <w:t xml:space="preserve">. We recommend you to use your own computer for </w:t>
+      </w:r>
+      <w:r>
+        <w:rPr>
+          <w:rFonts w:asciiTheme="minorHAnsi" w:hAnsiTheme="minorHAnsi"/>
+          <w:color w:val="auto"/>
+          <w:sz w:val="22"/>
+          <w:szCs w:val="22"/>
+          <w:lang w:val="en-US"/>
+        </w:rPr>
+        <w:t>client</w:t>
+      </w:r>
+      <w:r>
+        <w:rPr>
+          <w:rFonts w:asciiTheme="minorHAnsi" w:hAnsiTheme="minorHAnsi"/>
+          <w:color w:val="auto"/>
+          <w:sz w:val="22"/>
+          <w:szCs w:val="22"/>
+          <w:lang w:val="en-US"/>
+        </w:rPr>
+        <w:t xml:space="preserve"> </w:t>
+      </w:r>
+      <w:r>
+        <w:rPr>
+          <w:rFonts w:asciiTheme="minorHAnsi" w:hAnsiTheme="minorHAnsi"/>
+          <w:color w:val="auto"/>
+          <w:sz w:val="22"/>
+          <w:szCs w:val="22"/>
+          <w:lang w:val="en-US"/>
+        </w:rPr>
+        <w:lastRenderedPageBreak/>
+        <w:t xml:space="preserve">application development, so make sure that the right version of the tool is installed. However, you can also use the </w:t>
+      </w:r>
+      <w:r>
+        <w:rPr>
+          <w:rFonts w:asciiTheme="minorHAnsi" w:hAnsiTheme="minorHAnsi"/>
+          <w:i/>
+          <w:color w:val="auto"/>
+          <w:sz w:val="22"/>
+          <w:szCs w:val="22"/>
+          <w:lang w:val="en-US"/>
+        </w:rPr>
+        <w:t>finance.eit.uni-kl.de</w:t>
+      </w:r>
+      <w:r>
+        <w:rPr>
+          <w:rFonts w:asciiTheme="minorHAnsi" w:hAnsiTheme="minorHAnsi"/>
+          <w:color w:val="auto"/>
+          <w:sz w:val="22"/>
+          <w:szCs w:val="22"/>
+          <w:lang w:val="en-US"/>
+        </w:rPr>
+        <w:t xml:space="preserve"> server. </w:t>
+      </w:r>
+    </w:p>
+    <w:p>
+      <w:pPr>
+        <w:pStyle w:val="Default"/>
+        <w:ind w:left="720"/>
         <w:jc w:val="both"/>
         <w:rPr>
           <w:rFonts w:asciiTheme="minorHAnsi" w:hAnsiTheme="minorHAnsi"/>
@@ -1700,14 +2538,16 @@
         <w:jc w:val="both"/>
         <w:rPr>
           <w:rFonts w:asciiTheme="minorHAnsi" w:hAnsiTheme="minorHAnsi"/>
-          <w:sz w:val="22"/>
-          <w:szCs w:val="22"/>
-          <w:lang w:val="en-US"/>
-        </w:rPr>
-      </w:pPr>
-      <w:r>
-        <w:rPr>
-          <w:rFonts w:asciiTheme="minorHAnsi" w:hAnsiTheme="minorHAnsi"/>
+          <w:color w:val="auto"/>
+          <w:sz w:val="22"/>
+          <w:szCs w:val="22"/>
+          <w:lang w:val="en-US"/>
+        </w:rPr>
+      </w:pPr>
+      <w:r>
+        <w:rPr>
+          <w:rFonts w:asciiTheme="minorHAnsi" w:hAnsiTheme="minorHAnsi"/>
+          <w:color w:val="auto"/>
           <w:sz w:val="23"/>
           <w:szCs w:val="23"/>
           <w:lang w:val="en-US"/>
@@ -1717,6 +2557,7 @@
       <w:r>
         <w:rPr>
           <w:rFonts w:asciiTheme="minorHAnsi" w:hAnsiTheme="minorHAnsi"/>
+          <w:color w:val="auto"/>
           <w:sz w:val="23"/>
           <w:szCs w:val="23"/>
           <w:lang w:val="en-US"/>
@@ -1728,6 +2569,7 @@
           <w:rFonts w:asciiTheme="minorHAnsi" w:hAnsiTheme="minorHAnsi"/>
           <w:b/>
           <w:bCs/>
+          <w:color w:val="auto"/>
           <w:sz w:val="22"/>
           <w:szCs w:val="22"/>
           <w:lang w:val="en-US"/>
@@ -1737,42 +2579,56 @@
       <w:r>
         <w:rPr>
           <w:rFonts w:asciiTheme="minorHAnsi" w:hAnsiTheme="minorHAnsi"/>
-          <w:sz w:val="22"/>
-          <w:szCs w:val="22"/>
-          <w:lang w:val="en-US"/>
-        </w:rPr>
-        <w:t xml:space="preserve">The project has to be checked out. As of now, the project is only available at the mercurial repository of the </w:t>
+          <w:color w:val="auto"/>
+          <w:sz w:val="22"/>
+          <w:szCs w:val="22"/>
+          <w:lang w:val="en-US"/>
+        </w:rPr>
+        <w:t xml:space="preserve">The project has to be checked out. As of now, the project is available at the </w:t>
       </w:r>
       <w:proofErr w:type="spellStart"/>
       <w:r>
         <w:rPr>
           <w:rFonts w:asciiTheme="minorHAnsi" w:hAnsiTheme="minorHAnsi"/>
-          <w:sz w:val="22"/>
-          <w:szCs w:val="22"/>
-          <w:lang w:val="en-US"/>
-        </w:rPr>
-        <w:t>Softech</w:t>
+          <w:color w:val="auto"/>
+          <w:sz w:val="22"/>
+          <w:szCs w:val="22"/>
+          <w:lang w:val="en-US"/>
+        </w:rPr>
+        <w:t>GitHub</w:t>
       </w:r>
       <w:proofErr w:type="spellEnd"/>
       <w:r>
         <w:rPr>
           <w:rFonts w:asciiTheme="minorHAnsi" w:hAnsiTheme="minorHAnsi"/>
-          <w:sz w:val="22"/>
-          <w:szCs w:val="22"/>
-          <w:lang w:val="en-US"/>
-        </w:rPr>
-        <w:t xml:space="preserve"> Group of the University of Kaiserslautern. The complete command for the initial checkout is </w:t>
-      </w:r>
-      <w:r>
-        <w:rPr>
-          <w:rFonts w:asciiTheme="minorHAnsi" w:hAnsiTheme="minorHAnsi"/>
-          <w:i/>
-          <w:iCs/>
-          <w:sz w:val="22"/>
-          <w:szCs w:val="22"/>
-          <w:lang w:val="en-US"/>
-        </w:rPr>
-        <w:t xml:space="preserve">“hg clone https://softech.informatik.uni-kl.de/hg/public/loopy/ &lt;target </w:t>
+          <w:color w:val="auto"/>
+          <w:sz w:val="22"/>
+          <w:szCs w:val="22"/>
+          <w:lang w:val="en-US"/>
+        </w:rPr>
+        <w:t xml:space="preserve"> repository</w:t>
+      </w:r>
+      <w:r>
+        <w:rPr>
+          <w:rFonts w:asciiTheme="minorHAnsi" w:hAnsiTheme="minorHAnsi"/>
+          <w:color w:val="auto"/>
+          <w:sz w:val="22"/>
+          <w:szCs w:val="22"/>
+          <w:lang w:val="en-US"/>
+        </w:rPr>
+        <w:t xml:space="preserve">. The complete command for the initial checkout is </w:t>
+      </w:r>
+      <w:r>
+        <w:rPr>
+          <w:rFonts w:asciiTheme="minorHAnsi" w:hAnsiTheme="minorHAnsi"/>
+          <w:i/>
+          <w:iCs/>
+          <w:color w:val="auto"/>
+          <w:sz w:val="22"/>
+          <w:szCs w:val="22"/>
+          <w:lang w:val="en-US"/>
+        </w:rPr>
+        <w:t>“</w:t>
       </w:r>
       <w:proofErr w:type="spellStart"/>
       <w:r>
@@ -1780,6 +2636,57 @@
           <w:rFonts w:asciiTheme="minorHAnsi" w:hAnsiTheme="minorHAnsi"/>
           <w:i/>
           <w:iCs/>
+          <w:color w:val="auto"/>
+          <w:sz w:val="22"/>
+          <w:szCs w:val="22"/>
+          <w:lang w:val="en-US"/>
+        </w:rPr>
+        <w:t>git</w:t>
+      </w:r>
+      <w:proofErr w:type="spellEnd"/>
+      <w:r>
+        <w:rPr>
+          <w:rFonts w:asciiTheme="minorHAnsi" w:hAnsiTheme="minorHAnsi"/>
+          <w:i/>
+          <w:iCs/>
+          <w:color w:val="auto"/>
+          <w:sz w:val="22"/>
+          <w:szCs w:val="22"/>
+          <w:lang w:val="en-US"/>
+        </w:rPr>
+        <w:t xml:space="preserve"> clone https://</w:t>
+      </w:r>
+      <w:r>
+        <w:rPr>
+          <w:rFonts w:asciiTheme="minorHAnsi" w:hAnsiTheme="minorHAnsi"/>
+          <w:i/>
+          <w:iCs/>
+          <w:color w:val="auto"/>
+          <w:sz w:val="22"/>
+          <w:szCs w:val="22"/>
+          <w:lang w:val="en-US"/>
+        </w:rPr>
+        <w:t xml:space="preserve">github.com/tukl-msd/msdlib.loopy/ </w:t>
+      </w:r>
+      <w:r>
+        <w:rPr>
+          <w:rFonts w:asciiTheme="minorHAnsi" w:hAnsiTheme="minorHAnsi"/>
+          <w:i/>
+          <w:iCs/>
+          <w:color w:val="auto"/>
+          <w:sz w:val="22"/>
+          <w:szCs w:val="22"/>
+          <w:lang w:val="en-US"/>
+        </w:rPr>
+        <w:t xml:space="preserve">&lt;target </w:t>
+      </w:r>
+      <w:proofErr w:type="spellStart"/>
+      <w:r>
+        <w:rPr>
+          <w:rFonts w:asciiTheme="minorHAnsi" w:hAnsiTheme="minorHAnsi"/>
+          <w:i/>
+          <w:iCs/>
+          <w:color w:val="auto"/>
           <w:sz w:val="22"/>
           <w:szCs w:val="22"/>
           <w:lang w:val="en-US"/>
@@ -1792,6 +2699,7 @@
           <w:rFonts w:asciiTheme="minorHAnsi" w:hAnsiTheme="minorHAnsi"/>
           <w:i/>
           <w:iCs/>
+          <w:color w:val="auto"/>
           <w:sz w:val="22"/>
           <w:szCs w:val="22"/>
           <w:lang w:val="en-US"/>
@@ -1801,6 +2709,7 @@
       <w:r>
         <w:rPr>
           <w:rFonts w:asciiTheme="minorHAnsi" w:hAnsiTheme="minorHAnsi"/>
+          <w:color w:val="auto"/>
           <w:sz w:val="22"/>
           <w:szCs w:val="22"/>
           <w:lang w:val="en-US"/>
@@ -1810,6 +2719,7 @@
       <w:r>
         <w:rPr>
           <w:rFonts w:asciiTheme="minorHAnsi" w:hAnsiTheme="minorHAnsi"/>
+          <w:color w:val="auto"/>
           <w:sz w:val="22"/>
           <w:szCs w:val="22"/>
           <w:lang w:val="en-US"/>
@@ -1819,6 +2729,7 @@
       <w:r>
         <w:rPr>
           <w:rFonts w:asciiTheme="minorHAnsi" w:hAnsiTheme="minorHAnsi"/>
+          <w:color w:val="auto"/>
           <w:sz w:val="22"/>
           <w:szCs w:val="22"/>
           <w:lang w:val="en-US"/>
@@ -1854,6 +2765,7 @@
           <w:rFonts w:asciiTheme="minorHAnsi" w:hAnsiTheme="minorHAnsi"/>
           <w:sz w:val="23"/>
           <w:szCs w:val="23"/>
+          <w:lang w:val="en-US"/>
         </w:rPr>
         <w:t>4</w:t>
       </w:r>
@@ -1966,17 +2878,7 @@
           <w:szCs w:val="22"/>
           <w:lang w:val="en-US"/>
         </w:rPr>
-        <w:t xml:space="preserve">, where the </w:t>
-      </w:r>
-      <w:r>
-        <w:rPr>
-          <w:rFonts w:asciiTheme="minorHAnsi" w:hAnsiTheme="minorHAnsi"/>
-          <w:sz w:val="22"/>
-          <w:szCs w:val="22"/>
-          <w:lang w:val="en-US"/>
-        </w:rPr>
-        <w:lastRenderedPageBreak/>
-        <w:t xml:space="preserve">file </w:t>
+        <w:t xml:space="preserve">, where the file </w:t>
       </w:r>
       <w:proofErr w:type="spellStart"/>
       <w:r>
@@ -2075,6 +2977,7 @@
           <w:rFonts w:asciiTheme="minorHAnsi" w:hAnsiTheme="minorHAnsi"/>
           <w:sz w:val="23"/>
           <w:szCs w:val="23"/>
+          <w:lang w:val="en-US"/>
         </w:rPr>
         <w:t>5</w:t>
       </w:r>
@@ -2294,7 +3197,100 @@
           <w:szCs w:val="22"/>
           <w:lang w:val="en-US"/>
         </w:rPr>
-        <w:t xml:space="preserve">block have to be changed with respect to the FPGA board and network settings. The sample configuration: </w:t>
+        <w:t xml:space="preserve">block have to be changed with respect to the FPGA board and network </w:t>
+      </w:r>
+      <w:r>
+        <w:rPr>
+          <w:rFonts w:asciiTheme="minorHAnsi" w:hAnsiTheme="minorHAnsi"/>
+          <w:color w:val="auto"/>
+          <w:sz w:val="22"/>
+          <w:szCs w:val="22"/>
+          <w:lang w:val="en-US"/>
+        </w:rPr>
+        <w:t>settings.</w:t>
+      </w:r>
+      <w:r>
+        <w:rPr>
+          <w:rFonts w:asciiTheme="minorHAnsi" w:hAnsiTheme="minorHAnsi"/>
+          <w:color w:val="auto"/>
+          <w:sz w:val="22"/>
+          <w:szCs w:val="22"/>
+          <w:lang w:val="en-US"/>
+        </w:rPr>
+        <w:t xml:space="preserve"> You can find </w:t>
+      </w:r>
+      <w:proofErr w:type="spellStart"/>
+      <w:r>
+        <w:rPr>
+          <w:rFonts w:asciiTheme="minorHAnsi" w:hAnsiTheme="minorHAnsi"/>
+          <w:i/>
+          <w:color w:val="auto"/>
+          <w:sz w:val="22"/>
+          <w:szCs w:val="22"/>
+          <w:lang w:val="en-US"/>
+        </w:rPr>
+        <w:t>ip</w:t>
+      </w:r>
+      <w:proofErr w:type="spellEnd"/>
+      <w:r>
+        <w:rPr>
+          <w:rFonts w:asciiTheme="minorHAnsi" w:hAnsiTheme="minorHAnsi"/>
+          <w:color w:val="auto"/>
+          <w:sz w:val="22"/>
+          <w:szCs w:val="22"/>
+          <w:lang w:val="en-US"/>
+        </w:rPr>
+        <w:t xml:space="preserve"> and </w:t>
+      </w:r>
+      <w:r>
+        <w:rPr>
+          <w:rFonts w:asciiTheme="minorHAnsi" w:hAnsiTheme="minorHAnsi"/>
+          <w:i/>
+          <w:color w:val="auto"/>
+          <w:sz w:val="22"/>
+          <w:szCs w:val="22"/>
+          <w:lang w:val="en-US"/>
+        </w:rPr>
+        <w:t>mac</w:t>
+      </w:r>
+      <w:r>
+        <w:rPr>
+          <w:rFonts w:asciiTheme="minorHAnsi" w:hAnsiTheme="minorHAnsi"/>
+          <w:color w:val="auto"/>
+          <w:sz w:val="22"/>
+          <w:szCs w:val="22"/>
+          <w:lang w:val="en-US"/>
+        </w:rPr>
+        <w:t xml:space="preserve"> address on the stickers</w:t>
+      </w:r>
+      <w:r>
+        <w:rPr>
+          <w:rFonts w:asciiTheme="minorHAnsi" w:hAnsiTheme="minorHAnsi"/>
+          <w:color w:val="auto"/>
+          <w:sz w:val="22"/>
+          <w:szCs w:val="22"/>
+          <w:lang w:val="en-US"/>
+        </w:rPr>
+        <w:t xml:space="preserve"> attached to the board</w:t>
+      </w:r>
+      <w:r>
+        <w:rPr>
+          <w:rFonts w:asciiTheme="minorHAnsi" w:hAnsiTheme="minorHAnsi"/>
+          <w:color w:val="auto"/>
+          <w:sz w:val="22"/>
+          <w:szCs w:val="22"/>
+          <w:lang w:val="en-US"/>
+        </w:rPr>
+        <w:t xml:space="preserve">. </w:t>
+      </w:r>
+      <w:r>
+        <w:rPr>
+          <w:rFonts w:asciiTheme="minorHAnsi" w:hAnsiTheme="minorHAnsi"/>
+          <w:sz w:val="22"/>
+          <w:szCs w:val="22"/>
+          <w:lang w:val="en-US"/>
+        </w:rPr>
+        <w:t xml:space="preserve">The sample configuration: </w:t>
       </w:r>
     </w:p>
     <w:p>
@@ -2907,7 +3903,29 @@
           <w:szCs w:val="22"/>
           <w:lang w:val="en-US"/>
         </w:rPr>
-        <w:t>local network b)</w:t>
+        <w:t>local network</w:t>
+      </w:r>
+      <w:r>
+        <w:rPr>
+          <w:rFonts w:asciiTheme="minorHAnsi" w:hAnsiTheme="minorHAnsi"/>
+          <w:i/>
+          <w:iCs/>
+          <w:sz w:val="22"/>
+          <w:szCs w:val="22"/>
+          <w:lang w:val="en-US"/>
+        </w:rPr>
+        <w:t xml:space="preserve">, when zmk.uni-kl.de servers are used </w:t>
+      </w:r>
+      <w:r>
+        <w:rPr>
+          <w:rFonts w:asciiTheme="minorHAnsi" w:hAnsiTheme="minorHAnsi"/>
+          <w:i/>
+          <w:iCs/>
+          <w:sz w:val="22"/>
+          <w:szCs w:val="22"/>
+          <w:lang w:val="en-US"/>
+        </w:rPr>
+        <w:t xml:space="preserve"> b)</w:t>
       </w:r>
       <w:r>
         <w:rPr>
@@ -3102,22 +4120,75 @@
           <w:szCs w:val="22"/>
           <w:lang w:val="en-US"/>
         </w:rPr>
-        <w:t xml:space="preserve"> ./buil.sh” </w:t>
-      </w:r>
-      <w:r>
-        <w:rPr>
-          <w:rFonts w:asciiTheme="minorHAnsi" w:hAnsiTheme="minorHAnsi"/>
-          <w:sz w:val="22"/>
-          <w:szCs w:val="22"/>
-          <w:lang w:val="en-US"/>
-        </w:rPr>
-        <w:t xml:space="preserve">command which executes the script. In order to see the progress of the running driver generator, add verbose flag </w:t>
-      </w:r>
-      <w:r>
-        <w:rPr>
-          <w:rFonts w:asciiTheme="minorHAnsi" w:hAnsiTheme="minorHAnsi"/>
-          <w:i/>
-          <w:iCs/>
+        <w:t xml:space="preserve"> ./buil</w:t>
+      </w:r>
+      <w:r>
+        <w:rPr>
+          <w:rFonts w:asciiTheme="minorHAnsi" w:hAnsiTheme="minorHAnsi"/>
+          <w:i/>
+          <w:iCs/>
+          <w:sz w:val="22"/>
+          <w:szCs w:val="22"/>
+          <w:lang w:val="en-US"/>
+        </w:rPr>
+        <w:t>d</w:t>
+      </w:r>
+      <w:r>
+        <w:rPr>
+          <w:rFonts w:asciiTheme="minorHAnsi" w:hAnsiTheme="minorHAnsi"/>
+          <w:i/>
+          <w:iCs/>
+          <w:sz w:val="22"/>
+          <w:szCs w:val="22"/>
+          <w:lang w:val="en-US"/>
+        </w:rPr>
+        <w:t xml:space="preserve">.sh” </w:t>
+      </w:r>
+      <w:r>
+        <w:rPr>
+          <w:rFonts w:asciiTheme="minorHAnsi" w:hAnsiTheme="minorHAnsi"/>
+          <w:sz w:val="22"/>
+          <w:szCs w:val="22"/>
+          <w:lang w:val="en-US"/>
+        </w:rPr>
+        <w:t xml:space="preserve">command which executes the script. </w:t>
+      </w:r>
+      <w:r>
+        <w:rPr>
+          <w:rFonts w:asciiTheme="minorHAnsi" w:hAnsiTheme="minorHAnsi"/>
+          <w:color w:val="auto"/>
+          <w:sz w:val="22"/>
+          <w:szCs w:val="22"/>
+          <w:lang w:val="en-US"/>
+        </w:rPr>
+        <w:t xml:space="preserve">In order to see the progress of the running driver generator, </w:t>
+      </w:r>
+      <w:r>
+        <w:rPr>
+          <w:rFonts w:asciiTheme="minorHAnsi" w:hAnsiTheme="minorHAnsi"/>
+          <w:color w:val="auto"/>
+          <w:sz w:val="22"/>
+          <w:szCs w:val="22"/>
+          <w:lang w:val="en-US"/>
+        </w:rPr>
+        <w:t>a</w:t>
+      </w:r>
+      <w:r>
+        <w:rPr>
+          <w:rFonts w:asciiTheme="minorHAnsi" w:hAnsiTheme="minorHAnsi"/>
+          <w:color w:val="auto"/>
+          <w:sz w:val="22"/>
+          <w:szCs w:val="22"/>
+          <w:lang w:val="en-US"/>
+        </w:rPr>
+        <w:t xml:space="preserve"> verbose flag </w:t>
+      </w:r>
+      <w:r>
+        <w:rPr>
+          <w:rFonts w:asciiTheme="minorHAnsi" w:hAnsiTheme="minorHAnsi"/>
+          <w:i/>
+          <w:iCs/>
+          <w:color w:val="auto"/>
           <w:sz w:val="22"/>
           <w:szCs w:val="22"/>
           <w:lang w:val="en-US"/>
@@ -3127,6 +4198,7 @@
       <w:r>
         <w:rPr>
           <w:rFonts w:asciiTheme="minorHAnsi" w:hAnsiTheme="minorHAnsi"/>
+          <w:color w:val="auto"/>
           <w:sz w:val="22"/>
           <w:szCs w:val="22"/>
           <w:lang w:val="en-US"/>
@@ -3138,6 +4210,7 @@
           <w:rFonts w:asciiTheme="minorHAnsi" w:hAnsiTheme="minorHAnsi"/>
           <w:i/>
           <w:iCs/>
+          <w:color w:val="auto"/>
           <w:sz w:val="22"/>
           <w:szCs w:val="22"/>
           <w:lang w:val="en-US"/>
@@ -3147,20 +4220,12 @@
       <w:r>
         <w:rPr>
           <w:rFonts w:asciiTheme="minorHAnsi" w:hAnsiTheme="minorHAnsi"/>
-          <w:sz w:val="22"/>
-          <w:szCs w:val="22"/>
-          <w:lang w:val="en-US"/>
-        </w:rPr>
-        <w:t>script after a name of jar file</w:t>
-      </w:r>
-      <w:r>
-        <w:rPr>
-          <w:rFonts w:asciiTheme="minorHAnsi" w:hAnsiTheme="minorHAnsi"/>
-          <w:sz w:val="22"/>
-          <w:szCs w:val="22"/>
-          <w:lang w:val="en-US"/>
-        </w:rPr>
-        <w:t xml:space="preserve">. </w:t>
+          <w:color w:val="auto"/>
+          <w:sz w:val="22"/>
+          <w:szCs w:val="22"/>
+          <w:lang w:val="en-US"/>
+        </w:rPr>
+        <w:t xml:space="preserve">script was added. </w:t>
       </w:r>
       <w:r>
         <w:rPr>
@@ -3488,6 +4553,7 @@
           <w:rFonts w:asciiTheme="minorHAnsi" w:hAnsiTheme="minorHAnsi"/>
           <w:sz w:val="23"/>
           <w:szCs w:val="23"/>
+          <w:lang w:val="en-US"/>
         </w:rPr>
         <w:t>6</w:t>
       </w:r>
@@ -3518,7 +4584,48 @@
           <w:szCs w:val="22"/>
           <w:lang w:val="en-US"/>
         </w:rPr>
-        <w:t xml:space="preserve">The next step would be writing a host application that uses the generated host-side driver and API. </w:t>
+        <w:t xml:space="preserve">The next step would be writing a host application that uses the generated host-side driver and </w:t>
+      </w:r>
+      <w:r>
+        <w:rPr>
+          <w:rFonts w:asciiTheme="minorHAnsi" w:hAnsiTheme="minorHAnsi"/>
+          <w:color w:val="auto"/>
+          <w:sz w:val="22"/>
+          <w:szCs w:val="22"/>
+          <w:lang w:val="en-US"/>
+        </w:rPr>
+        <w:t xml:space="preserve">API. </w:t>
+      </w:r>
+      <w:r>
+        <w:rPr>
+          <w:rFonts w:asciiTheme="minorHAnsi" w:hAnsiTheme="minorHAnsi"/>
+          <w:color w:val="auto"/>
+          <w:sz w:val="22"/>
+          <w:szCs w:val="22"/>
+          <w:lang w:val="en-US"/>
+        </w:rPr>
+        <w:t xml:space="preserve">As it has been already mentioned, you can use your own computer or </w:t>
+      </w:r>
+      <w:r>
+        <w:rPr>
+          <w:rFonts w:asciiTheme="minorHAnsi" w:hAnsiTheme="minorHAnsi"/>
+          <w:i/>
+          <w:color w:val="auto"/>
+          <w:sz w:val="22"/>
+          <w:szCs w:val="22"/>
+          <w:lang w:val="en-US"/>
+        </w:rPr>
+        <w:t>finance.eit.uni-kl.de</w:t>
+      </w:r>
+      <w:r>
+        <w:rPr>
+          <w:rFonts w:asciiTheme="minorHAnsi" w:hAnsiTheme="minorHAnsi"/>
+          <w:color w:val="auto"/>
+          <w:sz w:val="22"/>
+          <w:szCs w:val="22"/>
+          <w:lang w:val="en-US"/>
+        </w:rPr>
+        <w:t xml:space="preserve"> server for the client application development.</w:t>
       </w:r>
     </w:p>
     <w:p>
@@ -3556,7 +4663,26 @@
           <w:szCs w:val="22"/>
           <w:lang w:val="en-US"/>
         </w:rPr>
-        <w:t xml:space="preserve">In the current project, we recommend to use Eclipse IDE for host side application development. Run </w:t>
+        <w:t xml:space="preserve">In the current project, we recommend to use </w:t>
+      </w:r>
+      <w:r>
+        <w:rPr>
+          <w:rFonts w:asciiTheme="minorHAnsi" w:hAnsiTheme="minorHAnsi"/>
+          <w:i/>
+          <w:sz w:val="22"/>
+          <w:szCs w:val="22"/>
+          <w:lang w:val="en-US"/>
+        </w:rPr>
+        <w:t>Eclipse IDE</w:t>
+      </w:r>
+      <w:r>
+        <w:rPr>
+          <w:rFonts w:asciiTheme="minorHAnsi" w:hAnsiTheme="minorHAnsi"/>
+          <w:sz w:val="22"/>
+          <w:szCs w:val="22"/>
+          <w:lang w:val="en-US"/>
+        </w:rPr>
+        <w:t xml:space="preserve"> for host side application development. Run </w:t>
       </w:r>
       <w:r>
         <w:rPr>
@@ -3626,6 +4752,7 @@
           <w:szCs w:val="22"/>
           <w:lang w:val="en-US"/>
         </w:rPr>
+        <w:lastRenderedPageBreak/>
         <w:t xml:space="preserve">Create new project. </w:t>
       </w:r>
       <w:r>
@@ -3775,6 +4902,25 @@
           <w:lang w:val="en-US"/>
         </w:rPr>
         <w:t xml:space="preserve">. </w:t>
+      </w:r>
+      <w:r>
+        <w:rPr>
+          <w:rFonts w:asciiTheme="minorHAnsi" w:hAnsiTheme="minorHAnsi"/>
+          <w:sz w:val="22"/>
+          <w:szCs w:val="22"/>
+          <w:lang w:val="en-US"/>
+        </w:rPr>
+        <w:t xml:space="preserve">Click </w:t>
+      </w:r>
+      <w:r>
+        <w:rPr>
+          <w:rFonts w:asciiTheme="minorHAnsi" w:hAnsiTheme="minorHAnsi"/>
+          <w:i/>
+          <w:sz w:val="22"/>
+          <w:szCs w:val="22"/>
+          <w:lang w:val="en-US"/>
+        </w:rPr>
+        <w:t>“Finish”.</w:t>
       </w:r>
     </w:p>
     <w:p>
@@ -4185,6 +5331,71 @@
         </w:rPr>
         <w:t>“131.246.74.3”).</w:t>
       </w:r>
+      <w:r>
+        <w:rPr>
+          <w:rFonts w:asciiTheme="minorHAnsi" w:hAnsiTheme="minorHAnsi"/>
+          <w:i/>
+          <w:sz w:val="22"/>
+          <w:szCs w:val="22"/>
+          <w:lang w:val="en-US"/>
+        </w:rPr>
+        <w:t xml:space="preserve"> </w:t>
+      </w:r>
+      <w:r>
+        <w:rPr>
+          <w:rFonts w:asciiTheme="minorHAnsi" w:hAnsiTheme="minorHAnsi"/>
+          <w:sz w:val="22"/>
+          <w:szCs w:val="22"/>
+          <w:lang w:val="en-US"/>
+        </w:rPr>
+        <w:t xml:space="preserve">Use the given IP in the case of running client application </w:t>
+      </w:r>
+      <w:r>
+        <w:rPr>
+          <w:rFonts w:asciiTheme="minorHAnsi" w:hAnsiTheme="minorHAnsi"/>
+          <w:sz w:val="22"/>
+          <w:szCs w:val="22"/>
+          <w:lang w:val="en-US"/>
+        </w:rPr>
+        <w:t xml:space="preserve">with DHCP settings </w:t>
+      </w:r>
+      <w:r>
+        <w:rPr>
+          <w:rFonts w:asciiTheme="minorHAnsi" w:hAnsiTheme="minorHAnsi"/>
+          <w:sz w:val="22"/>
+          <w:szCs w:val="22"/>
+          <w:lang w:val="en-US"/>
+        </w:rPr>
+        <w:t xml:space="preserve">on </w:t>
+      </w:r>
+      <w:r>
+        <w:rPr>
+          <w:rFonts w:asciiTheme="minorHAnsi" w:hAnsiTheme="minorHAnsi"/>
+          <w:sz w:val="22"/>
+          <w:szCs w:val="22"/>
+          <w:lang w:val="en-US"/>
+        </w:rPr>
+        <w:t xml:space="preserve">the </w:t>
+      </w:r>
+      <w:r>
+        <w:rPr>
+          <w:rFonts w:asciiTheme="minorHAnsi" w:hAnsiTheme="minorHAnsi"/>
+          <w:i/>
+          <w:sz w:val="22"/>
+          <w:szCs w:val="22"/>
+          <w:lang w:val="en-US"/>
+        </w:rPr>
+        <w:t>finance.eit.uni-kl.de</w:t>
+      </w:r>
+      <w:r>
+        <w:rPr>
+          <w:rFonts w:asciiTheme="minorHAnsi" w:hAnsiTheme="minorHAnsi"/>
+          <w:sz w:val="22"/>
+          <w:szCs w:val="22"/>
+          <w:lang w:val="en-US"/>
+        </w:rPr>
+        <w:t xml:space="preserve"> server.</w:t>
+      </w:r>
     </w:p>
     <w:p>
       <w:pPr>
@@ -4226,18 +5437,6 @@
     <w:p>
       <w:pPr>
         <w:pStyle w:val="Default"/>
-        <w:jc w:val="both"/>
-        <w:rPr>
-          <w:rFonts w:asciiTheme="minorHAnsi" w:hAnsiTheme="minorHAnsi"/>
-          <w:sz w:val="22"/>
-          <w:szCs w:val="22"/>
-          <w:lang w:val="en-US"/>
-        </w:rPr>
-      </w:pPr>
-    </w:p>
-    <w:p>
-      <w:pPr>
-        <w:pStyle w:val="Default"/>
         <w:ind w:left="360" w:firstLine="348"/>
         <w:jc w:val="both"/>
         <w:rPr>
@@ -4267,7 +5466,6 @@
           <w:szCs w:val="22"/>
           <w:lang w:val="en-US"/>
         </w:rPr>
-        <w:lastRenderedPageBreak/>
         <w:t xml:space="preserve">Do not forget to click apply after every step. </w:t>
       </w:r>
     </w:p>
@@ -4525,21 +5723,19 @@
           <w:szCs w:val="22"/>
           <w:lang w:val="en-US"/>
         </w:rPr>
-        <w:t xml:space="preserve">C/C++ Build –&gt; Settings –&gt; GCC C++ Linker –&gt; Miscellaneous –&gt; </w:t>
-      </w:r>
-      <w:proofErr w:type="gramStart"/>
-      <w:r>
-        <w:rPr>
-          <w:rFonts w:asciiTheme="minorHAnsi" w:hAnsiTheme="minorHAnsi"/>
-          <w:i/>
-          <w:iCs/>
-          <w:sz w:val="22"/>
-          <w:szCs w:val="22"/>
-          <w:lang w:val="en-US"/>
-        </w:rPr>
-        <w:t>Other</w:t>
-      </w:r>
-      <w:proofErr w:type="gramEnd"/>
+        <w:t xml:space="preserve">C/C++ Build –&gt; Settings –&gt; GCC C++ </w:t>
+      </w:r>
+      <w:r>
+        <w:rPr>
+          <w:rFonts w:asciiTheme="minorHAnsi" w:hAnsiTheme="minorHAnsi"/>
+          <w:i/>
+          <w:iCs/>
+          <w:sz w:val="22"/>
+          <w:szCs w:val="22"/>
+          <w:lang w:val="en-US"/>
+        </w:rPr>
+        <w:t>Linker –&gt; Miscellaneous –&gt; Linker</w:t>
+      </w:r>
       <w:r>
         <w:rPr>
           <w:rFonts w:asciiTheme="minorHAnsi" w:hAnsiTheme="minorHAnsi"/>
@@ -4861,6 +6057,44 @@
         </w:rPr>
         <w:t>.</w:t>
       </w:r>
+      <w:r>
+        <w:rPr>
+          <w:rFonts w:asciiTheme="minorHAnsi" w:hAnsiTheme="minorHAnsi"/>
+          <w:sz w:val="22"/>
+          <w:szCs w:val="22"/>
+          <w:lang w:val="en-US"/>
+        </w:rPr>
+        <w:t xml:space="preserve"> Click </w:t>
+      </w:r>
+      <w:r>
+        <w:rPr>
+          <w:rFonts w:asciiTheme="minorHAnsi" w:hAnsiTheme="minorHAnsi"/>
+          <w:i/>
+          <w:sz w:val="22"/>
+          <w:szCs w:val="22"/>
+          <w:lang w:val="en-US"/>
+        </w:rPr>
+        <w:t>“Apply”</w:t>
+      </w:r>
+      <w:r>
+        <w:rPr>
+          <w:rFonts w:asciiTheme="minorHAnsi" w:hAnsiTheme="minorHAnsi"/>
+          <w:sz w:val="22"/>
+          <w:szCs w:val="22"/>
+          <w:lang w:val="en-US"/>
+        </w:rPr>
+        <w:t xml:space="preserve"> and </w:t>
+      </w:r>
+      <w:r>
+        <w:rPr>
+          <w:rFonts w:asciiTheme="minorHAnsi" w:hAnsiTheme="minorHAnsi"/>
+          <w:i/>
+          <w:sz w:val="22"/>
+          <w:szCs w:val="22"/>
+          <w:lang w:val="en-US"/>
+        </w:rPr>
+        <w:t>“OK”.</w:t>
+      </w:r>
     </w:p>
     <w:p>
       <w:pPr>
@@ -4993,7 +6227,195 @@
           <w:szCs w:val="22"/>
           <w:lang w:val="en-US"/>
         </w:rPr>
-        <w:t xml:space="preserve">Now, the project is built and can be run. </w:t>
+        <w:t>Now, the project is built and can be ru</w:t>
+      </w:r>
+      <w:r>
+        <w:rPr>
+          <w:rFonts w:asciiTheme="minorHAnsi" w:hAnsiTheme="minorHAnsi"/>
+          <w:color w:val="auto"/>
+          <w:sz w:val="22"/>
+          <w:szCs w:val="22"/>
+          <w:lang w:val="en-US"/>
+        </w:rPr>
+        <w:t xml:space="preserve">n. </w:t>
+      </w:r>
+      <w:r>
+        <w:rPr>
+          <w:rFonts w:asciiTheme="minorHAnsi" w:hAnsiTheme="minorHAnsi"/>
+          <w:color w:val="auto"/>
+          <w:sz w:val="22"/>
+          <w:szCs w:val="22"/>
+          <w:lang w:val="en-US"/>
+        </w:rPr>
+        <w:t xml:space="preserve">However, in order to see the result of communication between </w:t>
+      </w:r>
+      <w:r>
+        <w:rPr>
+          <w:rFonts w:asciiTheme="minorHAnsi" w:hAnsiTheme="minorHAnsi"/>
+          <w:color w:val="auto"/>
+          <w:sz w:val="22"/>
+          <w:szCs w:val="22"/>
+          <w:lang w:val="en-US"/>
+        </w:rPr>
+        <w:t xml:space="preserve">the </w:t>
+      </w:r>
+      <w:r>
+        <w:rPr>
+          <w:rFonts w:asciiTheme="minorHAnsi" w:hAnsiTheme="minorHAnsi"/>
+          <w:color w:val="auto"/>
+          <w:sz w:val="22"/>
+          <w:szCs w:val="22"/>
+          <w:lang w:val="en-US"/>
+        </w:rPr>
+        <w:t xml:space="preserve">board and </w:t>
+      </w:r>
+      <w:r>
+        <w:rPr>
+          <w:rFonts w:asciiTheme="minorHAnsi" w:hAnsiTheme="minorHAnsi"/>
+          <w:color w:val="auto"/>
+          <w:sz w:val="22"/>
+          <w:szCs w:val="22"/>
+          <w:lang w:val="en-US"/>
+        </w:rPr>
+        <w:t xml:space="preserve">the </w:t>
+      </w:r>
+      <w:r>
+        <w:rPr>
+          <w:rFonts w:asciiTheme="minorHAnsi" w:hAnsiTheme="minorHAnsi"/>
+          <w:color w:val="auto"/>
+          <w:sz w:val="22"/>
+          <w:szCs w:val="22"/>
+          <w:lang w:val="en-US"/>
+        </w:rPr>
+        <w:t xml:space="preserve">host, first proceed with step 7. </w:t>
+      </w:r>
+      <w:r>
+        <w:rPr>
+          <w:rFonts w:asciiTheme="minorHAnsi" w:hAnsiTheme="minorHAnsi"/>
+          <w:color w:val="auto"/>
+          <w:sz w:val="22"/>
+          <w:szCs w:val="22"/>
+          <w:lang w:val="en-US"/>
+        </w:rPr>
+        <w:t>If you used your own computer for client application development, copy the executable file “</w:t>
+      </w:r>
+      <w:proofErr w:type="spellStart"/>
+      <w:r>
+        <w:rPr>
+          <w:rFonts w:asciiTheme="minorHAnsi" w:hAnsiTheme="minorHAnsi"/>
+          <w:i/>
+          <w:iCs/>
+          <w:color w:val="auto"/>
+          <w:sz w:val="22"/>
+          <w:szCs w:val="22"/>
+          <w:lang w:val="en-US"/>
+        </w:rPr>
+        <w:t>client_host_app</w:t>
+      </w:r>
+      <w:proofErr w:type="spellEnd"/>
+      <w:r>
+        <w:rPr>
+          <w:rFonts w:asciiTheme="minorHAnsi" w:hAnsiTheme="minorHAnsi"/>
+          <w:i/>
+          <w:iCs/>
+          <w:color w:val="auto"/>
+          <w:sz w:val="22"/>
+          <w:szCs w:val="22"/>
+          <w:lang w:val="en-US"/>
+        </w:rPr>
+        <w:t xml:space="preserve">” </w:t>
+      </w:r>
+      <w:r>
+        <w:rPr>
+          <w:rFonts w:asciiTheme="minorHAnsi" w:hAnsiTheme="minorHAnsi"/>
+          <w:iCs/>
+          <w:color w:val="auto"/>
+          <w:sz w:val="22"/>
+          <w:szCs w:val="22"/>
+          <w:lang w:val="en-US"/>
+        </w:rPr>
+        <w:t>to the server</w:t>
+      </w:r>
+      <w:r>
+        <w:rPr>
+          <w:rFonts w:asciiTheme="minorHAnsi" w:hAnsiTheme="minorHAnsi"/>
+          <w:iCs/>
+          <w:color w:val="auto"/>
+          <w:sz w:val="22"/>
+          <w:szCs w:val="22"/>
+          <w:lang w:val="en-US"/>
+        </w:rPr>
+        <w:t xml:space="preserve">s either </w:t>
+      </w:r>
+      <w:r>
+        <w:rPr>
+          <w:rFonts w:asciiTheme="minorHAnsi" w:hAnsiTheme="minorHAnsi"/>
+          <w:i/>
+          <w:iCs/>
+          <w:color w:val="auto"/>
+          <w:sz w:val="22"/>
+          <w:szCs w:val="22"/>
+          <w:lang w:val="en-US"/>
+        </w:rPr>
+        <w:t>zmk.uni-kl.de</w:t>
+      </w:r>
+      <w:r>
+        <w:rPr>
+          <w:rFonts w:asciiTheme="minorHAnsi" w:hAnsiTheme="minorHAnsi"/>
+          <w:iCs/>
+          <w:color w:val="auto"/>
+          <w:sz w:val="22"/>
+          <w:szCs w:val="22"/>
+          <w:lang w:val="en-US"/>
+        </w:rPr>
+        <w:t xml:space="preserve"> (if a local network is supposed to be used for communication</w:t>
+      </w:r>
+      <w:r>
+        <w:rPr>
+          <w:rFonts w:asciiTheme="minorHAnsi" w:hAnsiTheme="minorHAnsi"/>
+          <w:i/>
+          <w:iCs/>
+          <w:color w:val="auto"/>
+          <w:sz w:val="22"/>
+          <w:szCs w:val="22"/>
+          <w:lang w:val="en-US"/>
+        </w:rPr>
+        <w:t>)</w:t>
+      </w:r>
+      <w:r>
+        <w:rPr>
+          <w:rFonts w:asciiTheme="minorHAnsi" w:hAnsiTheme="minorHAnsi"/>
+          <w:iCs/>
+          <w:color w:val="auto"/>
+          <w:sz w:val="22"/>
+          <w:szCs w:val="22"/>
+          <w:lang w:val="en-US"/>
+        </w:rPr>
+        <w:t xml:space="preserve"> </w:t>
+      </w:r>
+      <w:r>
+        <w:rPr>
+          <w:rFonts w:asciiTheme="minorHAnsi" w:hAnsiTheme="minorHAnsi"/>
+          <w:i/>
+          <w:iCs/>
+          <w:color w:val="auto"/>
+          <w:sz w:val="22"/>
+          <w:szCs w:val="22"/>
+          <w:lang w:val="en-US"/>
+        </w:rPr>
+        <w:t>or finance.eit.uni-kl.de</w:t>
+      </w:r>
+      <w:r>
+        <w:rPr>
+          <w:rFonts w:asciiTheme="minorHAnsi" w:hAnsiTheme="minorHAnsi"/>
+          <w:i/>
+          <w:iCs/>
+          <w:color w:val="auto"/>
+          <w:sz w:val="22"/>
+          <w:szCs w:val="22"/>
+          <w:lang w:val="en-US"/>
+        </w:rPr>
+        <w:t xml:space="preserve">. </w:t>
       </w:r>
     </w:p>
     <w:p>
@@ -5003,7 +6425,7 @@
         <w:jc w:val="both"/>
         <w:rPr>
           <w:noProof/>
-          <w:lang w:eastAsia="ru-RU"/>
+          <w:lang w:val="en-US" w:eastAsia="ru-RU"/>
         </w:rPr>
       </w:pPr>
     </w:p>
@@ -5031,10 +6453,10 @@
               <wp:posOffset>596265</wp:posOffset>
             </wp:positionH>
             <wp:positionV relativeFrom="paragraph">
-              <wp:posOffset>37465</wp:posOffset>
+              <wp:posOffset>33020</wp:posOffset>
             </wp:positionV>
-            <wp:extent cx="4724400" cy="2552700"/>
-            <wp:effectExtent l="0" t="0" r="0" b="0"/>
+            <wp:extent cx="4572000" cy="2468880"/>
+            <wp:effectExtent l="0" t="0" r="0" b="7620"/>
             <wp:wrapSquare wrapText="bothSides"/>
             <wp:docPr id="10" name="graphics1"/>
             <wp:cNvGraphicFramePr/>
@@ -5046,7 +6468,7 @@
                     <pic:cNvPicPr/>
                   </pic:nvPicPr>
                   <pic:blipFill rotWithShape="1">
-                    <a:blip r:embed="rId10">
+                    <a:blip r:embed="rId13">
                       <a:lum/>
                       <a:alphaModFix/>
                     </a:blip>
@@ -5056,7 +6478,7 @@
                   <pic:spPr bwMode="auto">
                     <a:xfrm>
                       <a:off x="0" y="0"/>
-                      <a:ext cx="4724400" cy="2552700"/>
+                      <a:ext cx="4572000" cy="2468880"/>
                     </a:xfrm>
                     <a:prstGeom prst="rect">
                       <a:avLst/>
@@ -5225,21 +6647,7 @@
       <w:pPr>
         <w:pStyle w:val="Default"/>
         <w:ind w:left="720"/>
-        <w:jc w:val="both"/>
-        <w:rPr>
-          <w:rFonts w:asciiTheme="minorHAnsi" w:hAnsiTheme="minorHAnsi"/>
-          <w:noProof/>
-          <w:sz w:val="22"/>
-          <w:szCs w:val="22"/>
-          <w:lang w:val="en-US" w:eastAsia="ru-RU"/>
-        </w:rPr>
-      </w:pPr>
-    </w:p>
-    <w:p>
-      <w:pPr>
-        <w:pStyle w:val="Default"/>
-        <w:ind w:left="720"/>
-        <w:jc w:val="both"/>
+        <w:jc w:val="center"/>
         <w:rPr>
           <w:rFonts w:asciiTheme="minorHAnsi" w:hAnsiTheme="minorHAnsi"/>
           <w:sz w:val="22"/>
@@ -5287,6 +6695,7 @@
           <w:noProof/>
           <w:lang w:eastAsia="ru-RU"/>
         </w:rPr>
+        <w:lastRenderedPageBreak/>
         <w:drawing>
           <wp:anchor distT="0" distB="0" distL="114300" distR="114300" simplePos="0" relativeHeight="251661312" behindDoc="0" locked="0" layoutInCell="1" allowOverlap="1" wp14:anchorId="5495FCBA" wp14:editId="190D5F30">
             <wp:simplePos x="0" y="0"/>
@@ -5309,7 +6718,7 @@
                     <pic:cNvPicPr/>
                   </pic:nvPicPr>
                   <pic:blipFill rotWithShape="1">
-                    <a:blip r:embed="rId11">
+                    <a:blip r:embed="rId14">
                       <a:lum/>
                       <a:alphaModFix/>
                     </a:blip>
@@ -5571,16 +6980,28 @@
     <w:p>
       <w:pPr>
         <w:pStyle w:val="Default"/>
+        <w:ind w:left="720"/>
+        <w:jc w:val="center"/>
+        <w:rPr>
+          <w:rFonts w:asciiTheme="minorHAnsi" w:hAnsiTheme="minorHAnsi"/>
+          <w:sz w:val="22"/>
+          <w:szCs w:val="22"/>
+          <w:lang w:val="en-US"/>
+        </w:rPr>
+      </w:pPr>
+    </w:p>
+    <w:p>
+      <w:pPr>
+        <w:pStyle w:val="Default"/>
         <w:jc w:val="both"/>
         <w:rPr>
           <w:rFonts w:asciiTheme="minorHAnsi" w:hAnsiTheme="minorHAnsi"/>
-          <w:sz w:val="22"/>
-          <w:szCs w:val="22"/>
-          <w:lang w:val="en-US"/>
-        </w:rPr>
-      </w:pPr>
-      <w:bookmarkStart w:id="0" w:name="_GoBack"/>
-      <w:bookmarkEnd w:id="0"/>
+          <w:bCs/>
+          <w:sz w:val="22"/>
+          <w:szCs w:val="22"/>
+          <w:lang w:val="en-US"/>
+        </w:rPr>
+      </w:pPr>
       <w:r>
         <w:rPr>
           <w:rFonts w:asciiTheme="minorHAnsi" w:hAnsiTheme="minorHAnsi"/>
@@ -5588,7 +7009,6 @@
           <w:szCs w:val="23"/>
           <w:lang w:val="en-US"/>
         </w:rPr>
-        <w:lastRenderedPageBreak/>
         <w:t>7</w:t>
       </w:r>
       <w:r>
@@ -5611,6 +7031,155 @@
         </w:rPr>
         <w:t xml:space="preserve">Download HW/SW to the FPGA. </w:t>
       </w:r>
+      <w:r>
+        <w:rPr>
+          <w:rFonts w:asciiTheme="minorHAnsi" w:hAnsiTheme="minorHAnsi"/>
+          <w:bCs/>
+          <w:sz w:val="22"/>
+          <w:szCs w:val="22"/>
+          <w:lang w:val="en-US"/>
+        </w:rPr>
+        <w:t xml:space="preserve">In order to download a </w:t>
+      </w:r>
+      <w:proofErr w:type="spellStart"/>
+      <w:r>
+        <w:rPr>
+          <w:rFonts w:asciiTheme="minorHAnsi" w:hAnsiTheme="minorHAnsi"/>
+          <w:bCs/>
+          <w:sz w:val="22"/>
+          <w:szCs w:val="22"/>
+          <w:lang w:val="en-US"/>
+        </w:rPr>
+        <w:t>bitstream</w:t>
+      </w:r>
+      <w:proofErr w:type="spellEnd"/>
+      <w:r>
+        <w:rPr>
+          <w:rFonts w:asciiTheme="minorHAnsi" w:hAnsiTheme="minorHAnsi"/>
+          <w:bCs/>
+          <w:sz w:val="22"/>
+          <w:szCs w:val="22"/>
+          <w:lang w:val="en-US"/>
+        </w:rPr>
+        <w:t xml:space="preserve"> and executable files to the FPGA board you will have to use your computer as this step requires physical connection between host computer and board using USB cable. First, you have to install Xilinx ISE Design Suite</w:t>
+      </w:r>
+      <w:r>
+        <w:rPr>
+          <w:rFonts w:asciiTheme="minorHAnsi" w:hAnsiTheme="minorHAnsi"/>
+          <w:bCs/>
+          <w:sz w:val="22"/>
+          <w:szCs w:val="22"/>
+          <w:lang w:val="en-US"/>
+        </w:rPr>
+        <w:t xml:space="preserve">: </w:t>
+      </w:r>
+      <w:proofErr w:type="spellStart"/>
+      <w:r>
+        <w:rPr>
+          <w:rFonts w:asciiTheme="minorHAnsi" w:hAnsiTheme="minorHAnsi"/>
+          <w:bCs/>
+          <w:sz w:val="22"/>
+          <w:szCs w:val="22"/>
+          <w:lang w:val="en-US"/>
+        </w:rPr>
+        <w:t>WebPACK</w:t>
+      </w:r>
+      <w:proofErr w:type="spellEnd"/>
+      <w:r>
+        <w:rPr>
+          <w:rFonts w:asciiTheme="minorHAnsi" w:hAnsiTheme="minorHAnsi"/>
+          <w:bCs/>
+          <w:sz w:val="22"/>
+          <w:szCs w:val="22"/>
+          <w:lang w:val="en-US"/>
+        </w:rPr>
+        <w:t xml:space="preserve"> Edition</w:t>
+      </w:r>
+      <w:r>
+        <w:rPr>
+          <w:rFonts w:asciiTheme="minorHAnsi" w:hAnsiTheme="minorHAnsi"/>
+          <w:bCs/>
+          <w:sz w:val="22"/>
+          <w:szCs w:val="22"/>
+          <w:lang w:val="en-US"/>
+        </w:rPr>
+        <w:t xml:space="preserve">, which is </w:t>
+      </w:r>
+      <w:r>
+        <w:rPr>
+          <w:rFonts w:asciiTheme="minorHAnsi" w:hAnsiTheme="minorHAnsi"/>
+          <w:bCs/>
+          <w:sz w:val="22"/>
+          <w:szCs w:val="22"/>
+          <w:lang w:val="en-US"/>
+        </w:rPr>
+        <w:t xml:space="preserve">freely </w:t>
+      </w:r>
+      <w:r>
+        <w:rPr>
+          <w:rFonts w:asciiTheme="minorHAnsi" w:hAnsiTheme="minorHAnsi"/>
+          <w:bCs/>
+          <w:sz w:val="22"/>
+          <w:szCs w:val="22"/>
+          <w:lang w:val="en-US"/>
+        </w:rPr>
+        <w:t>available for downloading on Xilinx webpage</w:t>
+      </w:r>
+      <w:r>
+        <w:rPr>
+          <w:rFonts w:asciiTheme="minorHAnsi" w:hAnsiTheme="minorHAnsi"/>
+          <w:bCs/>
+          <w:sz w:val="22"/>
+          <w:szCs w:val="22"/>
+          <w:lang w:val="en-US"/>
+        </w:rPr>
+        <w:t>:</w:t>
+      </w:r>
+      <w:r>
+        <w:rPr>
+          <w:rFonts w:asciiTheme="minorHAnsi" w:hAnsiTheme="minorHAnsi"/>
+          <w:bCs/>
+          <w:sz w:val="22"/>
+          <w:szCs w:val="22"/>
+          <w:lang w:val="en-US"/>
+        </w:rPr>
+        <w:t xml:space="preserve"> </w:t>
+      </w:r>
+      <w:hyperlink r:id="rId15" w:history="1">
+        <w:r>
+          <w:rPr>
+            <w:rStyle w:val="a4"/>
+            <w:rFonts w:asciiTheme="minorHAnsi" w:hAnsiTheme="minorHAnsi"/>
+            <w:bCs/>
+            <w:sz w:val="22"/>
+            <w:szCs w:val="22"/>
+            <w:lang w:val="en-US"/>
+          </w:rPr>
+          <w:t>http://www.xilinx.com/support/download/index.html/content/xilinx/en/downloadNav/design-tools.html</w:t>
+        </w:r>
+      </w:hyperlink>
+      <w:r>
+        <w:rPr>
+          <w:rFonts w:asciiTheme="minorHAnsi" w:hAnsiTheme="minorHAnsi"/>
+          <w:bCs/>
+          <w:sz w:val="22"/>
+          <w:szCs w:val="22"/>
+          <w:lang w:val="en-US"/>
+        </w:rPr>
+        <w:t xml:space="preserve"> Remember, you have to create account to start downloading. </w:t>
+      </w:r>
+    </w:p>
+    <w:p>
+      <w:pPr>
+        <w:pStyle w:val="Default"/>
+        <w:jc w:val="both"/>
+        <w:rPr>
+          <w:rFonts w:asciiTheme="minorHAnsi" w:hAnsiTheme="minorHAnsi"/>
+          <w:sz w:val="22"/>
+          <w:szCs w:val="22"/>
+          <w:lang w:val="en-US"/>
+        </w:rPr>
+      </w:pPr>
     </w:p>
     <w:p>
       <w:pPr>
@@ -5754,7 +7323,52 @@
           <w:szCs w:val="22"/>
           <w:lang w:val="en-US"/>
         </w:rPr>
-        <w:t xml:space="preserve">from the server to your host computer. Remember that these files are in </w:t>
+        <w:t>from the server</w:t>
+      </w:r>
+      <w:r>
+        <w:rPr>
+          <w:rFonts w:asciiTheme="minorHAnsi" w:hAnsiTheme="minorHAnsi"/>
+          <w:sz w:val="22"/>
+          <w:szCs w:val="22"/>
+          <w:lang w:val="en-US"/>
+        </w:rPr>
+        <w:t xml:space="preserve"> (where you built and ran driver generator)</w:t>
+      </w:r>
+      <w:r>
+        <w:rPr>
+          <w:rFonts w:asciiTheme="minorHAnsi" w:hAnsiTheme="minorHAnsi"/>
+          <w:sz w:val="22"/>
+          <w:szCs w:val="22"/>
+          <w:lang w:val="en-US"/>
+        </w:rPr>
+        <w:t xml:space="preserve"> </w:t>
+      </w:r>
+      <w:r>
+        <w:rPr>
+          <w:rFonts w:asciiTheme="minorHAnsi" w:hAnsiTheme="minorHAnsi"/>
+          <w:sz w:val="22"/>
+          <w:szCs w:val="22"/>
+          <w:lang w:val="en-US"/>
+        </w:rPr>
+        <w:t>to your host computer</w:t>
+      </w:r>
+      <w:r>
+        <w:rPr>
+          <w:rFonts w:asciiTheme="minorHAnsi" w:hAnsiTheme="minorHAnsi"/>
+          <w:sz w:val="22"/>
+          <w:szCs w:val="22"/>
+          <w:lang w:val="en-US"/>
+        </w:rPr>
+        <w:t xml:space="preserve"> (your own computer)</w:t>
+      </w:r>
+      <w:r>
+        <w:rPr>
+          <w:rFonts w:asciiTheme="minorHAnsi" w:hAnsiTheme="minorHAnsi"/>
+          <w:sz w:val="22"/>
+          <w:szCs w:val="22"/>
+          <w:lang w:val="en-US"/>
+        </w:rPr>
+        <w:t xml:space="preserve">. Remember that these files are in </w:t>
       </w:r>
       <w:r>
         <w:rPr>
@@ -5887,6 +7501,7 @@
     <w:p>
       <w:pPr>
         <w:pStyle w:val="Default"/>
+        <w:ind w:left="720"/>
         <w:jc w:val="both"/>
         <w:rPr>
           <w:rFonts w:asciiTheme="minorHAnsi" w:hAnsiTheme="minorHAnsi"/>
@@ -5918,47 +7533,101 @@
           <w:szCs w:val="22"/>
           <w:lang w:val="en-US"/>
         </w:rPr>
-        <w:t xml:space="preserve">Open a terminal there and type </w:t>
-      </w:r>
-      <w:r>
-        <w:rPr>
-          <w:rFonts w:asciiTheme="minorHAnsi" w:hAnsiTheme="minorHAnsi"/>
-          <w:i/>
-          <w:iCs/>
-          <w:sz w:val="22"/>
-          <w:szCs w:val="22"/>
-          <w:lang w:val="en-US"/>
-        </w:rPr>
-        <w:t xml:space="preserve">“XMD” </w:t>
-      </w:r>
-      <w:r>
-        <w:rPr>
-          <w:rFonts w:asciiTheme="minorHAnsi" w:hAnsiTheme="minorHAnsi"/>
-          <w:sz w:val="22"/>
-          <w:szCs w:val="22"/>
-          <w:lang w:val="en-US"/>
-        </w:rPr>
-        <w:t xml:space="preserve">and press enter. You should now be in the </w:t>
-      </w:r>
-      <w:proofErr w:type="spellStart"/>
-      <w:r>
-        <w:rPr>
-          <w:rFonts w:asciiTheme="minorHAnsi" w:hAnsiTheme="minorHAnsi"/>
-          <w:sz w:val="22"/>
-          <w:szCs w:val="22"/>
-          <w:lang w:val="en-US"/>
-        </w:rPr>
-        <w:t>MicroBlaze</w:t>
-      </w:r>
-      <w:proofErr w:type="spellEnd"/>
-      <w:r>
-        <w:rPr>
-          <w:rFonts w:asciiTheme="minorHAnsi" w:hAnsiTheme="minorHAnsi"/>
-          <w:sz w:val="22"/>
-          <w:szCs w:val="22"/>
-          <w:lang w:val="en-US"/>
-        </w:rPr>
-        <w:t xml:space="preserve"> Debug Module. </w:t>
+        <w:t xml:space="preserve">Connect the </w:t>
+      </w:r>
+      <w:r>
+        <w:rPr>
+          <w:rFonts w:asciiTheme="minorHAnsi" w:hAnsiTheme="minorHAnsi"/>
+          <w:i/>
+          <w:sz w:val="22"/>
+          <w:szCs w:val="22"/>
+          <w:lang w:val="en-US"/>
+        </w:rPr>
+        <w:t>Xilinx Virtex-6 FPGA ML605</w:t>
+      </w:r>
+      <w:r>
+        <w:rPr>
+          <w:rFonts w:asciiTheme="minorHAnsi" w:hAnsiTheme="minorHAnsi"/>
+          <w:sz w:val="22"/>
+          <w:szCs w:val="22"/>
+          <w:lang w:val="en-US"/>
+        </w:rPr>
+        <w:t xml:space="preserve"> board to your computer with USB cable. Use USB JTAG (J22) port for connection.</w:t>
+      </w:r>
+      <w:r>
+        <w:rPr>
+          <w:rFonts w:asciiTheme="minorHAnsi" w:hAnsiTheme="minorHAnsi"/>
+          <w:sz w:val="22"/>
+          <w:szCs w:val="22"/>
+          <w:lang w:val="en-US"/>
+        </w:rPr>
+        <w:t xml:space="preserve"> Use Ethernet cable to connect the board to Ethernet socket. Use </w:t>
+      </w:r>
+      <w:r>
+        <w:rPr>
+          <w:rFonts w:asciiTheme="minorHAnsi" w:hAnsiTheme="minorHAnsi"/>
+          <w:i/>
+          <w:sz w:val="22"/>
+          <w:szCs w:val="22"/>
+          <w:lang w:val="en-US"/>
+        </w:rPr>
+        <w:t>“172.16.X.X”</w:t>
+      </w:r>
+      <w:r>
+        <w:rPr>
+          <w:rFonts w:asciiTheme="minorHAnsi" w:hAnsiTheme="minorHAnsi"/>
+          <w:sz w:val="22"/>
+          <w:szCs w:val="22"/>
+          <w:lang w:val="en-US"/>
+        </w:rPr>
+        <w:t xml:space="preserve"> socket in the case of local servers and </w:t>
+      </w:r>
+      <w:r>
+        <w:rPr>
+          <w:rFonts w:asciiTheme="minorHAnsi" w:hAnsiTheme="minorHAnsi"/>
+          <w:i/>
+          <w:sz w:val="22"/>
+          <w:szCs w:val="22"/>
+          <w:lang w:val="en-US"/>
+        </w:rPr>
+        <w:t>“131.246.74.X”</w:t>
+      </w:r>
+      <w:r>
+        <w:rPr>
+          <w:rFonts w:asciiTheme="minorHAnsi" w:hAnsiTheme="minorHAnsi"/>
+          <w:sz w:val="22"/>
+          <w:szCs w:val="22"/>
+          <w:lang w:val="en-US"/>
+        </w:rPr>
+        <w:t xml:space="preserve"> in the case of </w:t>
+      </w:r>
+      <w:r>
+        <w:rPr>
+          <w:rFonts w:asciiTheme="minorHAnsi" w:hAnsiTheme="minorHAnsi"/>
+          <w:i/>
+          <w:sz w:val="22"/>
+          <w:szCs w:val="22"/>
+          <w:lang w:val="en-US"/>
+        </w:rPr>
+        <w:t>finance.eit.uni-kl.de</w:t>
+      </w:r>
+      <w:r>
+        <w:rPr>
+          <w:rFonts w:asciiTheme="minorHAnsi" w:hAnsiTheme="minorHAnsi"/>
+          <w:sz w:val="22"/>
+          <w:szCs w:val="22"/>
+          <w:lang w:val="en-US"/>
+        </w:rPr>
+        <w:t xml:space="preserve"> server.</w:t>
+      </w:r>
+      <w:r>
+        <w:rPr>
+          <w:rFonts w:asciiTheme="minorHAnsi" w:hAnsiTheme="minorHAnsi"/>
+          <w:sz w:val="22"/>
+          <w:szCs w:val="22"/>
+          <w:lang w:val="en-US"/>
+        </w:rPr>
+        <w:t xml:space="preserve"> Switch power on the board. </w:t>
       </w:r>
     </w:p>
     <w:p>
@@ -5995,7 +7664,35 @@
           <w:szCs w:val="22"/>
           <w:lang w:val="en-US"/>
         </w:rPr>
-        <w:t xml:space="preserve">Type </w:t>
+        <w:t>After Xilinx ISE Design suite installation, o</w:t>
+      </w:r>
+      <w:r>
+        <w:rPr>
+          <w:rFonts w:asciiTheme="minorHAnsi" w:hAnsiTheme="minorHAnsi"/>
+          <w:sz w:val="22"/>
+          <w:szCs w:val="22"/>
+          <w:lang w:val="en-US"/>
+        </w:rPr>
+        <w:t xml:space="preserve">pen </w:t>
+      </w:r>
+      <w:r>
+        <w:rPr>
+          <w:rFonts w:asciiTheme="minorHAnsi" w:hAnsiTheme="minorHAnsi"/>
+          <w:i/>
+          <w:sz w:val="22"/>
+          <w:szCs w:val="22"/>
+          <w:lang w:val="en-US"/>
+        </w:rPr>
+        <w:t>“ISE Design Suite Command Prompt”</w:t>
+      </w:r>
+      <w:r>
+        <w:rPr>
+          <w:rFonts w:asciiTheme="minorHAnsi" w:hAnsiTheme="minorHAnsi"/>
+          <w:sz w:val="22"/>
+          <w:szCs w:val="22"/>
+          <w:lang w:val="en-US"/>
+        </w:rPr>
+        <w:t xml:space="preserve"> and type </w:t>
       </w:r>
       <w:r>
         <w:rPr>
@@ -6018,7 +7715,7 @@
           <w:szCs w:val="22"/>
           <w:lang w:val="en-US"/>
         </w:rPr>
-        <w:t>fpga</w:t>
+        <w:t>xmd</w:t>
       </w:r>
       <w:proofErr w:type="spellEnd"/>
       <w:r>
@@ -6030,60 +7727,36 @@
           <w:szCs w:val="22"/>
           <w:lang w:val="en-US"/>
         </w:rPr>
-        <w:t xml:space="preserve"> -f </w:t>
+        <w:t xml:space="preserve">” </w:t>
+      </w:r>
+      <w:r>
+        <w:rPr>
+          <w:rFonts w:asciiTheme="minorHAnsi" w:hAnsiTheme="minorHAnsi"/>
+          <w:sz w:val="22"/>
+          <w:szCs w:val="22"/>
+          <w:lang w:val="en-US"/>
+        </w:rPr>
+        <w:t xml:space="preserve">and press enter. You should now be in the </w:t>
       </w:r>
       <w:proofErr w:type="spellStart"/>
       <w:r>
         <w:rPr>
           <w:rFonts w:asciiTheme="minorHAnsi" w:hAnsiTheme="minorHAnsi"/>
-          <w:i/>
-          <w:iCs/>
-          <w:sz w:val="22"/>
-          <w:szCs w:val="22"/>
-          <w:lang w:val="en-US"/>
-        </w:rPr>
-        <w:t>system.bit</w:t>
+          <w:sz w:val="22"/>
+          <w:szCs w:val="22"/>
+          <w:lang w:val="en-US"/>
+        </w:rPr>
+        <w:t>MicroBlaze</w:t>
       </w:r>
       <w:proofErr w:type="spellEnd"/>
       <w:r>
         <w:rPr>
           <w:rFonts w:asciiTheme="minorHAnsi" w:hAnsiTheme="minorHAnsi"/>
-          <w:i/>
-          <w:iCs/>
-          <w:sz w:val="22"/>
-          <w:szCs w:val="22"/>
-          <w:lang w:val="en-US"/>
-        </w:rPr>
-        <w:t xml:space="preserve">” </w:t>
-      </w:r>
-      <w:r>
-        <w:rPr>
-          <w:rFonts w:asciiTheme="minorHAnsi" w:hAnsiTheme="minorHAnsi"/>
-          <w:sz w:val="22"/>
-          <w:szCs w:val="22"/>
-          <w:lang w:val="en-US"/>
-        </w:rPr>
-        <w:t xml:space="preserve">and press enter, this will download the </w:t>
-      </w:r>
-      <w:proofErr w:type="spellStart"/>
-      <w:r>
-        <w:rPr>
-          <w:rFonts w:asciiTheme="minorHAnsi" w:hAnsiTheme="minorHAnsi"/>
-          <w:sz w:val="22"/>
-          <w:szCs w:val="22"/>
-          <w:lang w:val="en-US"/>
-        </w:rPr>
-        <w:t>bitstream</w:t>
-      </w:r>
-      <w:proofErr w:type="spellEnd"/>
-      <w:r>
-        <w:rPr>
-          <w:rFonts w:asciiTheme="minorHAnsi" w:hAnsiTheme="minorHAnsi"/>
-          <w:sz w:val="22"/>
-          <w:szCs w:val="22"/>
-          <w:lang w:val="en-US"/>
-        </w:rPr>
-        <w:t xml:space="preserve"> file to the FPGA. </w:t>
+          <w:sz w:val="22"/>
+          <w:szCs w:val="22"/>
+          <w:lang w:val="en-US"/>
+        </w:rPr>
+        <w:t xml:space="preserve"> Debug Module. </w:t>
       </w:r>
     </w:p>
     <w:p>
@@ -6097,6 +7770,8 @@
           <w:lang w:val="en-US"/>
         </w:rPr>
       </w:pPr>
+      <w:bookmarkStart w:id="0" w:name="_GoBack"/>
+      <w:bookmarkEnd w:id="0"/>
     </w:p>
     <w:p>
       <w:pPr>
@@ -6131,7 +7806,7 @@
           <w:szCs w:val="22"/>
           <w:lang w:val="en-US"/>
         </w:rPr>
-        <w:t xml:space="preserve">“connect </w:t>
+        <w:t>“</w:t>
       </w:r>
       <w:proofErr w:type="spellStart"/>
       <w:r>
@@ -6143,7 +7818,7 @@
           <w:szCs w:val="22"/>
           <w:lang w:val="en-US"/>
         </w:rPr>
-        <w:t>mb</w:t>
+        <w:t>fpga</w:t>
       </w:r>
       <w:proofErr w:type="spellEnd"/>
       <w:r>
@@ -6155,7 +7830,7 @@
           <w:szCs w:val="22"/>
           <w:lang w:val="en-US"/>
         </w:rPr>
-        <w:t xml:space="preserve"> </w:t>
+        <w:t xml:space="preserve"> -f </w:t>
       </w:r>
       <w:proofErr w:type="spellStart"/>
       <w:r>
@@ -6167,7 +7842,7 @@
           <w:szCs w:val="22"/>
           <w:lang w:val="en-US"/>
         </w:rPr>
-        <w:t>mdm</w:t>
+        <w:t>system.bit</w:t>
       </w:r>
       <w:proofErr w:type="spellEnd"/>
       <w:r>
@@ -6188,7 +7863,7 @@
           <w:szCs w:val="22"/>
           <w:lang w:val="en-US"/>
         </w:rPr>
-        <w:t xml:space="preserve">and press enter, this will connect the </w:t>
+        <w:t xml:space="preserve">and press enter, this will download the </w:t>
       </w:r>
       <w:proofErr w:type="spellStart"/>
       <w:r>
@@ -6198,7 +7873,7 @@
           <w:szCs w:val="22"/>
           <w:lang w:val="en-US"/>
         </w:rPr>
-        <w:t>MicroBlaze</w:t>
+        <w:t>bitstream</w:t>
       </w:r>
       <w:proofErr w:type="spellEnd"/>
       <w:r>
@@ -6208,60 +7883,7 @@
           <w:szCs w:val="22"/>
           <w:lang w:val="en-US"/>
         </w:rPr>
-        <w:t xml:space="preserve"> to the Debug Module. </w:t>
-      </w:r>
-      <w:r>
-        <w:rPr>
-          <w:rFonts w:asciiTheme="minorHAnsi" w:hAnsiTheme="minorHAnsi"/>
-          <w:sz w:val="22"/>
-          <w:szCs w:val="22"/>
-          <w:lang w:val="en-US"/>
-        </w:rPr>
-        <w:t xml:space="preserve">In order to proceed, type </w:t>
-      </w:r>
-      <w:r>
-        <w:rPr>
-          <w:rFonts w:asciiTheme="minorHAnsi" w:hAnsiTheme="minorHAnsi"/>
-          <w:i/>
-          <w:iCs/>
-          <w:sz w:val="22"/>
-          <w:szCs w:val="22"/>
-          <w:lang w:val="en-US"/>
-        </w:rPr>
-        <w:t>“</w:t>
-      </w:r>
-      <w:proofErr w:type="spellStart"/>
-      <w:r>
-        <w:rPr>
-          <w:rFonts w:asciiTheme="minorHAnsi" w:hAnsiTheme="minorHAnsi"/>
-          <w:i/>
-          <w:iCs/>
-          <w:sz w:val="22"/>
-          <w:szCs w:val="22"/>
-          <w:lang w:val="en-US"/>
-        </w:rPr>
-        <w:t>rst</w:t>
-      </w:r>
-      <w:proofErr w:type="spellEnd"/>
-      <w:r>
-        <w:rPr>
-          <w:rFonts w:asciiTheme="minorHAnsi" w:hAnsiTheme="minorHAnsi"/>
-          <w:i/>
-          <w:iCs/>
-          <w:sz w:val="22"/>
-          <w:szCs w:val="22"/>
-          <w:lang w:val="en-US"/>
-        </w:rPr>
-        <w:t xml:space="preserve">” </w:t>
-      </w:r>
-      <w:r>
-        <w:rPr>
-          <w:rFonts w:asciiTheme="minorHAnsi" w:hAnsiTheme="minorHAnsi"/>
-          <w:sz w:val="22"/>
-          <w:szCs w:val="22"/>
-          <w:lang w:val="en-US"/>
-        </w:rPr>
-        <w:t>and press enter.</w:t>
+        <w:t xml:space="preserve"> file to the FPGA. </w:t>
       </w:r>
     </w:p>
     <w:p>
@@ -6309,6 +7931,103 @@
           <w:szCs w:val="22"/>
           <w:lang w:val="en-US"/>
         </w:rPr>
+        <w:t xml:space="preserve">“connect </w:t>
+      </w:r>
+      <w:proofErr w:type="spellStart"/>
+      <w:r>
+        <w:rPr>
+          <w:rFonts w:asciiTheme="minorHAnsi" w:hAnsiTheme="minorHAnsi"/>
+          <w:i/>
+          <w:iCs/>
+          <w:sz w:val="22"/>
+          <w:szCs w:val="22"/>
+          <w:lang w:val="en-US"/>
+        </w:rPr>
+        <w:t>mb</w:t>
+      </w:r>
+      <w:proofErr w:type="spellEnd"/>
+      <w:r>
+        <w:rPr>
+          <w:rFonts w:asciiTheme="minorHAnsi" w:hAnsiTheme="minorHAnsi"/>
+          <w:i/>
+          <w:iCs/>
+          <w:sz w:val="22"/>
+          <w:szCs w:val="22"/>
+          <w:lang w:val="en-US"/>
+        </w:rPr>
+        <w:t xml:space="preserve"> </w:t>
+      </w:r>
+      <w:proofErr w:type="spellStart"/>
+      <w:r>
+        <w:rPr>
+          <w:rFonts w:asciiTheme="minorHAnsi" w:hAnsiTheme="minorHAnsi"/>
+          <w:i/>
+          <w:iCs/>
+          <w:sz w:val="22"/>
+          <w:szCs w:val="22"/>
+          <w:lang w:val="en-US"/>
+        </w:rPr>
+        <w:t>mdm</w:t>
+      </w:r>
+      <w:proofErr w:type="spellEnd"/>
+      <w:r>
+        <w:rPr>
+          <w:rFonts w:asciiTheme="minorHAnsi" w:hAnsiTheme="minorHAnsi"/>
+          <w:i/>
+          <w:iCs/>
+          <w:sz w:val="22"/>
+          <w:szCs w:val="22"/>
+          <w:lang w:val="en-US"/>
+        </w:rPr>
+        <w:t xml:space="preserve">” </w:t>
+      </w:r>
+      <w:r>
+        <w:rPr>
+          <w:rFonts w:asciiTheme="minorHAnsi" w:hAnsiTheme="minorHAnsi"/>
+          <w:sz w:val="22"/>
+          <w:szCs w:val="22"/>
+          <w:lang w:val="en-US"/>
+        </w:rPr>
+        <w:t xml:space="preserve">and press enter, this will connect the </w:t>
+      </w:r>
+      <w:proofErr w:type="spellStart"/>
+      <w:r>
+        <w:rPr>
+          <w:rFonts w:asciiTheme="minorHAnsi" w:hAnsiTheme="minorHAnsi"/>
+          <w:sz w:val="22"/>
+          <w:szCs w:val="22"/>
+          <w:lang w:val="en-US"/>
+        </w:rPr>
+        <w:t>MicroBlaze</w:t>
+      </w:r>
+      <w:proofErr w:type="spellEnd"/>
+      <w:r>
+        <w:rPr>
+          <w:rFonts w:asciiTheme="minorHAnsi" w:hAnsiTheme="minorHAnsi"/>
+          <w:sz w:val="22"/>
+          <w:szCs w:val="22"/>
+          <w:lang w:val="en-US"/>
+        </w:rPr>
+        <w:t xml:space="preserve"> to the Debug Module. </w:t>
+      </w:r>
+      <w:r>
+        <w:rPr>
+          <w:rFonts w:asciiTheme="minorHAnsi" w:hAnsiTheme="minorHAnsi"/>
+          <w:sz w:val="22"/>
+          <w:szCs w:val="22"/>
+          <w:lang w:val="en-US"/>
+        </w:rPr>
+        <w:t xml:space="preserve">In order to proceed, type </w:t>
+      </w:r>
+      <w:r>
+        <w:rPr>
+          <w:rFonts w:asciiTheme="minorHAnsi" w:hAnsiTheme="minorHAnsi"/>
+          <w:i/>
+          <w:iCs/>
+          <w:sz w:val="22"/>
+          <w:szCs w:val="22"/>
+          <w:lang w:val="en-US"/>
+        </w:rPr>
         <w:t>“</w:t>
       </w:r>
       <w:proofErr w:type="spellStart"/>
@@ -6321,7 +8040,7 @@
           <w:szCs w:val="22"/>
           <w:lang w:val="en-US"/>
         </w:rPr>
-        <w:t>dow</w:t>
+        <w:t>rst</w:t>
       </w:r>
       <w:proofErr w:type="spellEnd"/>
       <w:r>
@@ -6333,30 +8052,6 @@
           <w:szCs w:val="22"/>
           <w:lang w:val="en-US"/>
         </w:rPr>
-        <w:t xml:space="preserve"> </w:t>
-      </w:r>
-      <w:proofErr w:type="spellStart"/>
-      <w:r>
-        <w:rPr>
-          <w:rFonts w:asciiTheme="minorHAnsi" w:hAnsiTheme="minorHAnsi"/>
-          <w:i/>
-          <w:iCs/>
-          <w:sz w:val="22"/>
-          <w:szCs w:val="22"/>
-          <w:lang w:val="en-US"/>
-        </w:rPr>
-        <w:t>app.elf</w:t>
-      </w:r>
-      <w:proofErr w:type="spellEnd"/>
-      <w:r>
-        <w:rPr>
-          <w:rFonts w:asciiTheme="minorHAnsi" w:hAnsiTheme="minorHAnsi"/>
-          <w:i/>
-          <w:iCs/>
-          <w:sz w:val="22"/>
-          <w:szCs w:val="22"/>
-          <w:lang w:val="en-US"/>
-        </w:rPr>
         <w:t xml:space="preserve">” </w:t>
       </w:r>
       <w:r>
@@ -6366,7 +8061,7 @@
           <w:szCs w:val="22"/>
           <w:lang w:val="en-US"/>
         </w:rPr>
-        <w:t xml:space="preserve">and press enter; this will download the executable to our system. </w:t>
+        <w:t>and press enter.</w:t>
       </w:r>
     </w:p>
     <w:p>
@@ -6426,7 +8121,7 @@
           <w:szCs w:val="22"/>
           <w:lang w:val="en-US"/>
         </w:rPr>
-        <w:t>rst</w:t>
+        <w:t>dow</w:t>
       </w:r>
       <w:proofErr w:type="spellEnd"/>
       <w:r>
@@ -6438,6 +8133,30 @@
           <w:szCs w:val="22"/>
           <w:lang w:val="en-US"/>
         </w:rPr>
+        <w:t xml:space="preserve"> </w:t>
+      </w:r>
+      <w:proofErr w:type="spellStart"/>
+      <w:r>
+        <w:rPr>
+          <w:rFonts w:asciiTheme="minorHAnsi" w:hAnsiTheme="minorHAnsi"/>
+          <w:i/>
+          <w:iCs/>
+          <w:sz w:val="22"/>
+          <w:szCs w:val="22"/>
+          <w:lang w:val="en-US"/>
+        </w:rPr>
+        <w:t>app.elf</w:t>
+      </w:r>
+      <w:proofErr w:type="spellEnd"/>
+      <w:r>
+        <w:rPr>
+          <w:rFonts w:asciiTheme="minorHAnsi" w:hAnsiTheme="minorHAnsi"/>
+          <w:i/>
+          <w:iCs/>
+          <w:sz w:val="22"/>
+          <w:szCs w:val="22"/>
+          <w:lang w:val="en-US"/>
+        </w:rPr>
         <w:t xml:space="preserve">” </w:t>
       </w:r>
       <w:r>
@@ -6447,27 +8166,7 @@
           <w:szCs w:val="22"/>
           <w:lang w:val="en-US"/>
         </w:rPr>
-        <w:t xml:space="preserve">and press enter, in order to reset the </w:t>
-      </w:r>
-      <w:proofErr w:type="spellStart"/>
-      <w:r>
-        <w:rPr>
-          <w:rFonts w:asciiTheme="minorHAnsi" w:hAnsiTheme="minorHAnsi"/>
-          <w:sz w:val="22"/>
-          <w:szCs w:val="22"/>
-          <w:lang w:val="en-US"/>
-        </w:rPr>
-        <w:t>MicroBlaze</w:t>
-      </w:r>
-      <w:proofErr w:type="spellEnd"/>
-      <w:r>
-        <w:rPr>
-          <w:rFonts w:asciiTheme="minorHAnsi" w:hAnsiTheme="minorHAnsi"/>
-          <w:sz w:val="22"/>
-          <w:szCs w:val="22"/>
-          <w:lang w:val="en-US"/>
-        </w:rPr>
-        <w:t xml:space="preserve">. </w:t>
+        <w:t xml:space="preserve">and press enter; this will download the executable to our system. </w:t>
       </w:r>
     </w:p>
     <w:p>
@@ -6515,16 +8214,60 @@
           <w:szCs w:val="22"/>
           <w:lang w:val="en-US"/>
         </w:rPr>
-        <w:t xml:space="preserve">“con” </w:t>
-      </w:r>
-      <w:r>
-        <w:rPr>
-          <w:rFonts w:asciiTheme="minorHAnsi" w:hAnsiTheme="minorHAnsi"/>
-          <w:sz w:val="22"/>
-          <w:szCs w:val="22"/>
-          <w:lang w:val="en-US"/>
-        </w:rPr>
-        <w:t xml:space="preserve">and press enter; this will start the software program. </w:t>
+        <w:t>“</w:t>
+      </w:r>
+      <w:proofErr w:type="spellStart"/>
+      <w:r>
+        <w:rPr>
+          <w:rFonts w:asciiTheme="minorHAnsi" w:hAnsiTheme="minorHAnsi"/>
+          <w:i/>
+          <w:iCs/>
+          <w:sz w:val="22"/>
+          <w:szCs w:val="22"/>
+          <w:lang w:val="en-US"/>
+        </w:rPr>
+        <w:t>rst</w:t>
+      </w:r>
+      <w:proofErr w:type="spellEnd"/>
+      <w:r>
+        <w:rPr>
+          <w:rFonts w:asciiTheme="minorHAnsi" w:hAnsiTheme="minorHAnsi"/>
+          <w:i/>
+          <w:iCs/>
+          <w:sz w:val="22"/>
+          <w:szCs w:val="22"/>
+          <w:lang w:val="en-US"/>
+        </w:rPr>
+        <w:t xml:space="preserve">” </w:t>
+      </w:r>
+      <w:r>
+        <w:rPr>
+          <w:rFonts w:asciiTheme="minorHAnsi" w:hAnsiTheme="minorHAnsi"/>
+          <w:sz w:val="22"/>
+          <w:szCs w:val="22"/>
+          <w:lang w:val="en-US"/>
+        </w:rPr>
+        <w:t xml:space="preserve">and press enter, in order to reset the </w:t>
+      </w:r>
+      <w:proofErr w:type="spellStart"/>
+      <w:r>
+        <w:rPr>
+          <w:rFonts w:asciiTheme="minorHAnsi" w:hAnsiTheme="minorHAnsi"/>
+          <w:sz w:val="22"/>
+          <w:szCs w:val="22"/>
+          <w:lang w:val="en-US"/>
+        </w:rPr>
+        <w:t>MicroBlaze</w:t>
+      </w:r>
+      <w:proofErr w:type="spellEnd"/>
+      <w:r>
+        <w:rPr>
+          <w:rFonts w:asciiTheme="minorHAnsi" w:hAnsiTheme="minorHAnsi"/>
+          <w:sz w:val="22"/>
+          <w:szCs w:val="22"/>
+          <w:lang w:val="en-US"/>
+        </w:rPr>
+        <w:t xml:space="preserve">. </w:t>
       </w:r>
     </w:p>
     <w:p>
@@ -6561,132 +8304,27 @@
           <w:szCs w:val="22"/>
           <w:lang w:val="en-US"/>
         </w:rPr>
-        <w:t xml:space="preserve">Run client application by navigating to </w:t>
-      </w:r>
-      <w:r>
-        <w:rPr>
-          <w:rFonts w:asciiTheme="minorHAnsi" w:hAnsiTheme="minorHAnsi"/>
-          <w:i/>
-          <w:iCs/>
-          <w:sz w:val="22"/>
-          <w:szCs w:val="22"/>
-          <w:lang w:val="en-US"/>
-        </w:rPr>
-        <w:t xml:space="preserve">&lt;workspace </w:t>
-      </w:r>
-      <w:proofErr w:type="spellStart"/>
-      <w:r>
-        <w:rPr>
-          <w:rFonts w:asciiTheme="minorHAnsi" w:hAnsiTheme="minorHAnsi"/>
-          <w:i/>
-          <w:iCs/>
-          <w:sz w:val="22"/>
-          <w:szCs w:val="22"/>
-          <w:lang w:val="en-US"/>
-        </w:rPr>
-        <w:t>dir</w:t>
-      </w:r>
-      <w:proofErr w:type="spellEnd"/>
-      <w:r>
-        <w:rPr>
-          <w:rFonts w:asciiTheme="minorHAnsi" w:hAnsiTheme="minorHAnsi"/>
-          <w:i/>
-          <w:iCs/>
-          <w:sz w:val="22"/>
-          <w:szCs w:val="22"/>
-          <w:lang w:val="en-US"/>
-        </w:rPr>
-        <w:t>&gt;/</w:t>
-      </w:r>
-      <w:proofErr w:type="spellStart"/>
-      <w:r>
-        <w:rPr>
-          <w:rFonts w:asciiTheme="minorHAnsi" w:hAnsiTheme="minorHAnsi"/>
-          <w:i/>
-          <w:iCs/>
-          <w:sz w:val="22"/>
-          <w:szCs w:val="22"/>
-          <w:lang w:val="en-US"/>
-        </w:rPr>
-        <w:t>client_host_app</w:t>
-      </w:r>
-      <w:proofErr w:type="spellEnd"/>
-      <w:r>
-        <w:rPr>
-          <w:rFonts w:asciiTheme="minorHAnsi" w:hAnsiTheme="minorHAnsi"/>
-          <w:i/>
-          <w:iCs/>
-          <w:sz w:val="22"/>
-          <w:szCs w:val="22"/>
-          <w:lang w:val="en-US"/>
-        </w:rPr>
-        <w:t xml:space="preserve">/Debug </w:t>
-      </w:r>
-      <w:r>
-        <w:rPr>
-          <w:rFonts w:asciiTheme="minorHAnsi" w:hAnsiTheme="minorHAnsi"/>
-          <w:sz w:val="22"/>
-          <w:szCs w:val="22"/>
-          <w:lang w:val="en-US"/>
-        </w:rPr>
-        <w:t xml:space="preserve">and typing </w:t>
-      </w:r>
-      <w:r>
-        <w:rPr>
-          <w:rFonts w:asciiTheme="minorHAnsi" w:hAnsiTheme="minorHAnsi"/>
-          <w:i/>
-          <w:iCs/>
-          <w:sz w:val="22"/>
-          <w:szCs w:val="22"/>
-          <w:lang w:val="en-US"/>
-        </w:rPr>
-        <w:t>“</w:t>
-      </w:r>
-      <w:proofErr w:type="gramStart"/>
-      <w:r>
-        <w:rPr>
-          <w:rFonts w:asciiTheme="minorHAnsi" w:hAnsiTheme="minorHAnsi"/>
-          <w:i/>
-          <w:iCs/>
-          <w:sz w:val="22"/>
-          <w:szCs w:val="22"/>
-          <w:lang w:val="en-US"/>
-        </w:rPr>
-        <w:t>./</w:t>
-      </w:r>
-      <w:proofErr w:type="spellStart"/>
-      <w:proofErr w:type="gramEnd"/>
-      <w:r>
-        <w:rPr>
-          <w:rFonts w:asciiTheme="minorHAnsi" w:hAnsiTheme="minorHAnsi"/>
-          <w:i/>
-          <w:iCs/>
-          <w:sz w:val="22"/>
-          <w:szCs w:val="22"/>
-          <w:lang w:val="en-US"/>
-        </w:rPr>
-        <w:t>client_host_app</w:t>
-      </w:r>
-      <w:proofErr w:type="spellEnd"/>
-      <w:r>
-        <w:rPr>
-          <w:rFonts w:asciiTheme="minorHAnsi" w:hAnsiTheme="minorHAnsi"/>
-          <w:i/>
-          <w:iCs/>
-          <w:sz w:val="22"/>
-          <w:szCs w:val="22"/>
-          <w:lang w:val="en-US"/>
-        </w:rPr>
-        <w:t xml:space="preserve">” </w:t>
-      </w:r>
-      <w:r>
-        <w:rPr>
-          <w:rFonts w:asciiTheme="minorHAnsi" w:hAnsiTheme="minorHAnsi"/>
-          <w:sz w:val="22"/>
-          <w:szCs w:val="22"/>
-          <w:lang w:val="en-US"/>
-        </w:rPr>
-        <w:t xml:space="preserve">in the terminal. </w:t>
+        <w:t xml:space="preserve">Type </w:t>
+      </w:r>
+      <w:r>
+        <w:rPr>
+          <w:rFonts w:asciiTheme="minorHAnsi" w:hAnsiTheme="minorHAnsi"/>
+          <w:i/>
+          <w:iCs/>
+          <w:sz w:val="22"/>
+          <w:szCs w:val="22"/>
+          <w:lang w:val="en-US"/>
+        </w:rPr>
+        <w:t xml:space="preserve">“con” </w:t>
+      </w:r>
+      <w:r>
+        <w:rPr>
+          <w:rFonts w:asciiTheme="minorHAnsi" w:hAnsiTheme="minorHAnsi"/>
+          <w:sz w:val="22"/>
+          <w:szCs w:val="22"/>
+          <w:lang w:val="en-US"/>
+        </w:rPr>
+        <w:t xml:space="preserve">and press enter; this will start the software program. </w:t>
       </w:r>
     </w:p>
     <w:p>
@@ -6723,7 +8361,241 @@
           <w:szCs w:val="22"/>
           <w:lang w:val="en-US"/>
         </w:rPr>
-        <w:t xml:space="preserve">Then, you should receive the first ten random values. </w:t>
+        <w:t xml:space="preserve">Run client application </w:t>
+      </w:r>
+      <w:r>
+        <w:rPr>
+          <w:rFonts w:asciiTheme="minorHAnsi" w:hAnsiTheme="minorHAnsi"/>
+          <w:sz w:val="22"/>
+          <w:szCs w:val="22"/>
+          <w:lang w:val="en-US"/>
+        </w:rPr>
+        <w:t xml:space="preserve">on server </w:t>
+      </w:r>
+      <w:r>
+        <w:rPr>
+          <w:rFonts w:asciiTheme="minorHAnsi" w:hAnsiTheme="minorHAnsi"/>
+          <w:sz w:val="22"/>
+          <w:szCs w:val="22"/>
+          <w:lang w:val="en-US"/>
+        </w:rPr>
+        <w:t xml:space="preserve">by navigating to </w:t>
+      </w:r>
+      <w:r>
+        <w:rPr>
+          <w:rFonts w:asciiTheme="minorHAnsi" w:hAnsiTheme="minorHAnsi"/>
+          <w:i/>
+          <w:iCs/>
+          <w:sz w:val="22"/>
+          <w:szCs w:val="22"/>
+          <w:lang w:val="en-US"/>
+        </w:rPr>
+        <w:t xml:space="preserve">&lt;workspace </w:t>
+      </w:r>
+      <w:proofErr w:type="spellStart"/>
+      <w:r>
+        <w:rPr>
+          <w:rFonts w:asciiTheme="minorHAnsi" w:hAnsiTheme="minorHAnsi"/>
+          <w:i/>
+          <w:iCs/>
+          <w:sz w:val="22"/>
+          <w:szCs w:val="22"/>
+          <w:lang w:val="en-US"/>
+        </w:rPr>
+        <w:t>dir</w:t>
+      </w:r>
+      <w:proofErr w:type="spellEnd"/>
+      <w:r>
+        <w:rPr>
+          <w:rFonts w:asciiTheme="minorHAnsi" w:hAnsiTheme="minorHAnsi"/>
+          <w:i/>
+          <w:iCs/>
+          <w:sz w:val="22"/>
+          <w:szCs w:val="22"/>
+          <w:lang w:val="en-US"/>
+        </w:rPr>
+        <w:t>&gt;/</w:t>
+      </w:r>
+      <w:proofErr w:type="spellStart"/>
+      <w:r>
+        <w:rPr>
+          <w:rFonts w:asciiTheme="minorHAnsi" w:hAnsiTheme="minorHAnsi"/>
+          <w:i/>
+          <w:iCs/>
+          <w:sz w:val="22"/>
+          <w:szCs w:val="22"/>
+          <w:lang w:val="en-US"/>
+        </w:rPr>
+        <w:t>client_host_app</w:t>
+      </w:r>
+      <w:proofErr w:type="spellEnd"/>
+      <w:r>
+        <w:rPr>
+          <w:rFonts w:asciiTheme="minorHAnsi" w:hAnsiTheme="minorHAnsi"/>
+          <w:i/>
+          <w:iCs/>
+          <w:sz w:val="22"/>
+          <w:szCs w:val="22"/>
+          <w:lang w:val="en-US"/>
+        </w:rPr>
+        <w:t xml:space="preserve">/Debug </w:t>
+      </w:r>
+      <w:r>
+        <w:rPr>
+          <w:rFonts w:asciiTheme="minorHAnsi" w:hAnsiTheme="minorHAnsi"/>
+          <w:sz w:val="22"/>
+          <w:szCs w:val="22"/>
+          <w:lang w:val="en-US"/>
+        </w:rPr>
+        <w:t xml:space="preserve">and typing </w:t>
+      </w:r>
+      <w:r>
+        <w:rPr>
+          <w:rFonts w:asciiTheme="minorHAnsi" w:hAnsiTheme="minorHAnsi"/>
+          <w:i/>
+          <w:iCs/>
+          <w:sz w:val="22"/>
+          <w:szCs w:val="22"/>
+          <w:lang w:val="en-US"/>
+        </w:rPr>
+        <w:t>“</w:t>
+      </w:r>
+      <w:proofErr w:type="gramStart"/>
+      <w:r>
+        <w:rPr>
+          <w:rFonts w:asciiTheme="minorHAnsi" w:hAnsiTheme="minorHAnsi"/>
+          <w:i/>
+          <w:iCs/>
+          <w:sz w:val="22"/>
+          <w:szCs w:val="22"/>
+          <w:lang w:val="en-US"/>
+        </w:rPr>
+        <w:t>./</w:t>
+      </w:r>
+      <w:proofErr w:type="spellStart"/>
+      <w:proofErr w:type="gramEnd"/>
+      <w:r>
+        <w:rPr>
+          <w:rFonts w:asciiTheme="minorHAnsi" w:hAnsiTheme="minorHAnsi"/>
+          <w:i/>
+          <w:iCs/>
+          <w:sz w:val="22"/>
+          <w:szCs w:val="22"/>
+          <w:lang w:val="en-US"/>
+        </w:rPr>
+        <w:t>client_host_app</w:t>
+      </w:r>
+      <w:proofErr w:type="spellEnd"/>
+      <w:r>
+        <w:rPr>
+          <w:rFonts w:asciiTheme="minorHAnsi" w:hAnsiTheme="minorHAnsi"/>
+          <w:i/>
+          <w:iCs/>
+          <w:sz w:val="22"/>
+          <w:szCs w:val="22"/>
+          <w:lang w:val="en-US"/>
+        </w:rPr>
+        <w:t xml:space="preserve">” </w:t>
+      </w:r>
+      <w:r>
+        <w:rPr>
+          <w:rFonts w:asciiTheme="minorHAnsi" w:hAnsiTheme="minorHAnsi"/>
+          <w:sz w:val="22"/>
+          <w:szCs w:val="22"/>
+          <w:lang w:val="en-US"/>
+        </w:rPr>
+        <w:t>in the terminal.</w:t>
+      </w:r>
+      <w:r>
+        <w:rPr>
+          <w:rFonts w:asciiTheme="minorHAnsi" w:hAnsiTheme="minorHAnsi"/>
+          <w:sz w:val="22"/>
+          <w:szCs w:val="22"/>
+          <w:lang w:val="en-US"/>
+        </w:rPr>
+        <w:t xml:space="preserve"> If you used your own computer for client application development, navigate to the </w:t>
+      </w:r>
+      <w:r>
+        <w:rPr>
+          <w:rFonts w:asciiTheme="minorHAnsi" w:hAnsiTheme="minorHAnsi"/>
+          <w:sz w:val="22"/>
+          <w:szCs w:val="22"/>
+          <w:lang w:val="en-US"/>
+        </w:rPr>
+        <w:t>location</w:t>
+      </w:r>
+      <w:r>
+        <w:rPr>
+          <w:rFonts w:asciiTheme="minorHAnsi" w:hAnsiTheme="minorHAnsi"/>
+          <w:sz w:val="22"/>
+          <w:szCs w:val="22"/>
+          <w:lang w:val="en-US"/>
+        </w:rPr>
+        <w:t xml:space="preserve"> on the server, where the executable file was copied at step 6) g.</w:t>
+      </w:r>
+      <w:r>
+        <w:rPr>
+          <w:rFonts w:asciiTheme="minorHAnsi" w:hAnsiTheme="minorHAnsi"/>
+          <w:sz w:val="22"/>
+          <w:szCs w:val="22"/>
+          <w:lang w:val="en-US"/>
+        </w:rPr>
+        <w:t xml:space="preserve"> </w:t>
+      </w:r>
+    </w:p>
+    <w:p>
+      <w:pPr>
+        <w:pStyle w:val="Default"/>
+        <w:jc w:val="both"/>
+        <w:rPr>
+          <w:rFonts w:asciiTheme="minorHAnsi" w:hAnsiTheme="minorHAnsi"/>
+          <w:sz w:val="22"/>
+          <w:szCs w:val="22"/>
+          <w:lang w:val="en-US"/>
+        </w:rPr>
+      </w:pPr>
+    </w:p>
+    <w:p>
+      <w:pPr>
+        <w:pStyle w:val="Default"/>
+        <w:numPr>
+          <w:ilvl w:val="0"/>
+          <w:numId w:val="6"/>
+        </w:numPr>
+        <w:jc w:val="both"/>
+        <w:rPr>
+          <w:rFonts w:asciiTheme="minorHAnsi" w:hAnsiTheme="minorHAnsi"/>
+          <w:sz w:val="22"/>
+          <w:szCs w:val="22"/>
+          <w:lang w:val="en-US"/>
+        </w:rPr>
+      </w:pPr>
+      <w:r>
+        <w:rPr>
+          <w:rFonts w:asciiTheme="minorHAnsi" w:hAnsiTheme="minorHAnsi"/>
+          <w:sz w:val="22"/>
+          <w:szCs w:val="22"/>
+          <w:lang w:val="en-US"/>
+        </w:rPr>
+        <w:t xml:space="preserve">Then, you should receive the first </w:t>
+      </w:r>
+      <w:r>
+        <w:rPr>
+          <w:rFonts w:asciiTheme="minorHAnsi" w:hAnsiTheme="minorHAnsi"/>
+          <w:sz w:val="22"/>
+          <w:szCs w:val="22"/>
+          <w:lang w:val="en-US"/>
+        </w:rPr>
+        <w:t>eight</w:t>
+      </w:r>
+      <w:r>
+        <w:rPr>
+          <w:rFonts w:asciiTheme="minorHAnsi" w:hAnsiTheme="minorHAnsi"/>
+          <w:sz w:val="22"/>
+          <w:szCs w:val="22"/>
+          <w:lang w:val="en-US"/>
+        </w:rPr>
+        <w:t xml:space="preserve"> random values. </w:t>
       </w:r>
     </w:p>
     <w:p>
@@ -8698,7 +10570,6 @@
   <w:style w:type="character" w:styleId="a4">
     <w:name w:val="Hyperlink"/>
     <w:basedOn w:val="a0"/>
-    <w:semiHidden/>
     <w:unhideWhenUsed/>
     <w:rsid w:val="00482F66"/>
     <w:rPr>
@@ -8788,6 +10659,23 @@
     <w:link w:val="aa"/>
     <w:uiPriority w:val="99"/>
     <w:rsid w:val="007678E1"/>
+  </w:style>
+  <w:style w:type="character" w:customStyle="1" w:styleId="apple-converted-space">
+    <w:name w:val="apple-converted-space"/>
+    <w:basedOn w:val="a0"/>
+    <w:rsid w:val="00BD0106"/>
+  </w:style>
+  <w:style w:type="character" w:styleId="ac">
+    <w:name w:val="FollowedHyperlink"/>
+    <w:basedOn w:val="a0"/>
+    <w:uiPriority w:val="99"/>
+    <w:semiHidden/>
+    <w:unhideWhenUsed/>
+    <w:rsid w:val="0090282F"/>
+    <w:rPr>
+      <w:color w:val="800080" w:themeColor="followedHyperlink"/>
+      <w:u w:val="single"/>
+    </w:rPr>
   </w:style>
 </w:styles>
 </file>
@@ -9010,7 +10898,6 @@
   <w:style w:type="character" w:styleId="a4">
     <w:name w:val="Hyperlink"/>
     <w:basedOn w:val="a0"/>
-    <w:semiHidden/>
     <w:unhideWhenUsed/>
     <w:rsid w:val="00482F66"/>
     <w:rPr>
@@ -9100,6 +10987,23 @@
     <w:link w:val="aa"/>
     <w:uiPriority w:val="99"/>
     <w:rsid w:val="007678E1"/>
+  </w:style>
+  <w:style w:type="character" w:customStyle="1" w:styleId="apple-converted-space">
+    <w:name w:val="apple-converted-space"/>
+    <w:basedOn w:val="a0"/>
+    <w:rsid w:val="00BD0106"/>
+  </w:style>
+  <w:style w:type="character" w:styleId="ac">
+    <w:name w:val="FollowedHyperlink"/>
+    <w:basedOn w:val="a0"/>
+    <w:uiPriority w:val="99"/>
+    <w:semiHidden/>
+    <w:unhideWhenUsed/>
+    <w:rsid w:val="0090282F"/>
+    <w:rPr>
+      <w:color w:val="800080" w:themeColor="followedHyperlink"/>
+      <w:u w:val="single"/>
+    </w:rPr>
   </w:style>
 </w:styles>
 </file>

</xml_diff>